<commit_message>
Added missing chip skills
</commit_message>
<xml_diff>
--- a/Informe Proyecto.docx
+++ b/Informe Proyecto.docx
@@ -3195,6 +3195,23 @@
           <w:lang w:val="es-ES"/>
         </w:rPr>
         <w:tab/>
+      </w:r>
+      <w:r>
+        <w:rPr>
+          <w:rFonts w:hint="default" w:ascii="Arial" w:hAnsi="Arial" w:eastAsia="sans-serif"/>
+          <w:b w:val="0"/>
+          <w:bCs w:val="0"/>
+          <w:i w:val="0"/>
+          <w:iCs w:val="0"/>
+          <w:caps w:val="0"/>
+          <w:color w:val="000000"/>
+          <w:spacing w:val="0"/>
+          <w:sz w:val="24"/>
+          <w:szCs w:val="24"/>
+          <w:shd w:val="clear" w:fill="FFFFFF"/>
+          <w:vertAlign w:val="baseline"/>
+          <w:lang w:val="es-ES"/>
+        </w:rPr>
         <w:t xml:space="preserve">la </w:t>
       </w:r>
       <w:r>
@@ -3284,6 +3301,23 @@
           <w:lang w:val="en-US"/>
         </w:rPr>
         <w:tab/>
+      </w:r>
+      <w:r>
+        <w:rPr>
+          <w:rFonts w:hint="default" w:ascii="Arial" w:hAnsi="Arial" w:eastAsia="sans-serif"/>
+          <w:b w:val="0"/>
+          <w:bCs w:val="0"/>
+          <w:i w:val="0"/>
+          <w:iCs w:val="0"/>
+          <w:caps w:val="0"/>
+          <w:color w:val="000000"/>
+          <w:spacing w:val="0"/>
+          <w:sz w:val="24"/>
+          <w:szCs w:val="24"/>
+          <w:shd w:val="clear" w:fill="FFFFFF"/>
+          <w:vertAlign w:val="baseline"/>
+          <w:lang w:val="en-US"/>
+        </w:rPr>
         <w:t>coloreando las distintas casillas. Asigna efectos aleatorios a las trampas.</w:t>
       </w:r>
     </w:p>
@@ -3843,6 +3877,23 @@
           <w:lang w:val="en-US"/>
         </w:rPr>
         <w:tab/>
+      </w:r>
+      <w:r>
+        <w:rPr>
+          <w:rFonts w:hint="default" w:ascii="Arial" w:hAnsi="Arial" w:eastAsia="sans-serif"/>
+          <w:b w:val="0"/>
+          <w:bCs w:val="0"/>
+          <w:i w:val="0"/>
+          <w:iCs w:val="0"/>
+          <w:caps w:val="0"/>
+          <w:color w:val="000000"/>
+          <w:spacing w:val="0"/>
+          <w:sz w:val="24"/>
+          <w:szCs w:val="24"/>
+          <w:shd w:val="clear" w:fill="FFFFFF"/>
+          <w:vertAlign w:val="baseline"/>
+          <w:lang w:val="en-US"/>
+        </w:rPr>
         <w:t>salida específicas.</w:t>
       </w:r>
     </w:p>
@@ -4686,6 +4737,23 @@
           <w:lang w:val="en-US"/>
         </w:rPr>
         <w:tab/>
+      </w:r>
+      <w:r>
+        <w:rPr>
+          <w:rFonts w:hint="default" w:ascii="Arial" w:hAnsi="Arial" w:eastAsia="sans-serif"/>
+          <w:b w:val="0"/>
+          <w:bCs w:val="0"/>
+          <w:i w:val="0"/>
+          <w:iCs w:val="0"/>
+          <w:caps w:val="0"/>
+          <w:color w:val="000000"/>
+          <w:spacing w:val="0"/>
+          <w:sz w:val="24"/>
+          <w:szCs w:val="24"/>
+          <w:shd w:val="clear" w:fill="FFFFFF"/>
+          <w:vertAlign w:val="baseline"/>
+          <w:lang w:val="en-US"/>
+        </w:rPr>
         <w:t>DividirVelocidad, RegresarEntrada, Teletransportar.</w:t>
       </w:r>
     </w:p>
@@ -4861,6 +4929,23 @@
           <w:lang w:val="en-US"/>
         </w:rPr>
         <w:tab/>
+      </w:r>
+      <w:r>
+        <w:rPr>
+          <w:rFonts w:hint="default" w:ascii="Arial" w:hAnsi="Arial" w:eastAsia="sans-serif"/>
+          <w:b w:val="0"/>
+          <w:bCs w:val="0"/>
+          <w:i w:val="0"/>
+          <w:iCs w:val="0"/>
+          <w:caps w:val="0"/>
+          <w:color w:val="000000"/>
+          <w:spacing w:val="0"/>
+          <w:sz w:val="24"/>
+          <w:szCs w:val="24"/>
+          <w:shd w:val="clear" w:fill="FFFFFF"/>
+          <w:vertAlign w:val="baseline"/>
+          <w:lang w:val="en-US"/>
+        </w:rPr>
         <w:t>-RegistrarTrampa(): A</w:t>
       </w:r>
       <w:r>
@@ -4932,6 +5017,23 @@
           <w:lang w:val="es-ES"/>
         </w:rPr>
         <w:tab/>
+      </w:r>
+      <w:r>
+        <w:rPr>
+          <w:rFonts w:hint="default" w:ascii="Arial" w:hAnsi="Arial" w:eastAsia="sans-serif"/>
+          <w:b w:val="0"/>
+          <w:bCs w:val="0"/>
+          <w:i w:val="0"/>
+          <w:iCs w:val="0"/>
+          <w:caps w:val="0"/>
+          <w:color w:val="000000"/>
+          <w:spacing w:val="0"/>
+          <w:sz w:val="24"/>
+          <w:szCs w:val="24"/>
+          <w:shd w:val="clear" w:fill="FFFFFF"/>
+          <w:vertAlign w:val="baseline"/>
+          <w:lang w:val="es-ES"/>
+        </w:rPr>
         <w:t>-</w:t>
       </w:r>
       <w:r>
@@ -5757,6 +5859,23 @@
           <w:lang w:val="en-US"/>
         </w:rPr>
         <w:tab/>
+      </w:r>
+      <w:r>
+        <w:rPr>
+          <w:rFonts w:hint="default" w:ascii="Arial" w:hAnsi="Arial" w:eastAsia="sans-serif"/>
+          <w:b w:val="0"/>
+          <w:bCs w:val="0"/>
+          <w:i w:val="0"/>
+          <w:iCs w:val="0"/>
+          <w:caps w:val="0"/>
+          <w:color w:val="000000"/>
+          <w:spacing w:val="0"/>
+          <w:sz w:val="24"/>
+          <w:szCs w:val="24"/>
+          <w:shd w:val="clear" w:fill="FFFFFF"/>
+          <w:vertAlign w:val="baseline"/>
+          <w:lang w:val="en-US"/>
+        </w:rPr>
         <w:t>jugador.</w:t>
       </w:r>
     </w:p>
@@ -6002,6 +6121,23 @@
           <w:lang w:val="en-US"/>
         </w:rPr>
         <w:tab/>
+      </w:r>
+      <w:r>
+        <w:rPr>
+          <w:rFonts w:hint="default" w:ascii="Arial" w:hAnsi="Arial" w:eastAsia="sans-serif"/>
+          <w:b w:val="0"/>
+          <w:bCs w:val="0"/>
+          <w:i w:val="0"/>
+          <w:iCs w:val="0"/>
+          <w:caps w:val="0"/>
+          <w:color w:val="000000"/>
+          <w:spacing w:val="0"/>
+          <w:sz w:val="24"/>
+          <w:szCs w:val="24"/>
+          <w:shd w:val="clear" w:fill="FFFFFF"/>
+          <w:vertAlign w:val="baseline"/>
+          <w:lang w:val="en-US"/>
+        </w:rPr>
         <w:t>turno.</w:t>
       </w:r>
     </w:p>
@@ -6283,6 +6419,23 @@
           <w:lang w:val="en-US"/>
         </w:rPr>
         <w:tab/>
+      </w:r>
+      <w:r>
+        <w:rPr>
+          <w:rFonts w:hint="default" w:ascii="Arial" w:hAnsi="Arial" w:eastAsia="sans-serif"/>
+          <w:b w:val="0"/>
+          <w:bCs w:val="0"/>
+          <w:i w:val="0"/>
+          <w:iCs w:val="0"/>
+          <w:caps w:val="0"/>
+          <w:color w:val="000000"/>
+          <w:spacing w:val="0"/>
+          <w:sz w:val="24"/>
+          <w:szCs w:val="24"/>
+          <w:shd w:val="clear" w:fill="FFFFFF"/>
+          <w:vertAlign w:val="baseline"/>
+          <w:lang w:val="en-US"/>
+        </w:rPr>
         <w:t>trampas o la salida. Activa las trampas y activa sus efectos.</w:t>
       </w:r>
     </w:p>
@@ -6354,6 +6507,23 @@
           <w:lang w:val="en-US"/>
         </w:rPr>
         <w:tab/>
+      </w:r>
+      <w:r>
+        <w:rPr>
+          <w:rFonts w:hint="default" w:ascii="Arial" w:hAnsi="Arial" w:eastAsia="sans-serif"/>
+          <w:b w:val="0"/>
+          <w:bCs w:val="0"/>
+          <w:i w:val="0"/>
+          <w:iCs w:val="0"/>
+          <w:caps w:val="0"/>
+          <w:color w:val="000000"/>
+          <w:spacing w:val="0"/>
+          <w:sz w:val="24"/>
+          <w:szCs w:val="24"/>
+          <w:shd w:val="clear" w:fill="FFFFFF"/>
+          <w:vertAlign w:val="baseline"/>
+          <w:lang w:val="en-US"/>
+        </w:rPr>
         <w:t>destino con su velocidad actual.</w:t>
       </w:r>
     </w:p>
@@ -6425,6 +6595,23 @@
           <w:lang w:val="en-US"/>
         </w:rPr>
         <w:tab/>
+      </w:r>
+      <w:r>
+        <w:rPr>
+          <w:rFonts w:hint="default" w:ascii="Arial" w:hAnsi="Arial" w:eastAsia="sans-serif"/>
+          <w:b w:val="0"/>
+          <w:bCs w:val="0"/>
+          <w:i w:val="0"/>
+          <w:iCs w:val="0"/>
+          <w:caps w:val="0"/>
+          <w:color w:val="000000"/>
+          <w:spacing w:val="0"/>
+          <w:sz w:val="24"/>
+          <w:szCs w:val="24"/>
+          <w:shd w:val="clear" w:fill="FFFFFF"/>
+          <w:vertAlign w:val="baseline"/>
+          <w:lang w:val="en-US"/>
+        </w:rPr>
         <w:t>termina el turno.</w:t>
       </w:r>
     </w:p>
@@ -6636,6 +6823,23 @@
           <w:lang w:val="en-US"/>
         </w:rPr>
         <w:tab/>
+      </w:r>
+      <w:r>
+        <w:rPr>
+          <w:rFonts w:hint="default" w:ascii="Arial" w:hAnsi="Arial" w:eastAsia="sans-serif"/>
+          <w:b w:val="0"/>
+          <w:bCs w:val="0"/>
+          <w:i w:val="0"/>
+          <w:iCs w:val="0"/>
+          <w:caps w:val="0"/>
+          <w:color w:val="000000"/>
+          <w:spacing w:val="0"/>
+          <w:sz w:val="24"/>
+          <w:szCs w:val="24"/>
+          <w:shd w:val="clear" w:fill="FFFFFF"/>
+          <w:vertAlign w:val="baseline"/>
+          <w:lang w:val="en-US"/>
+        </w:rPr>
         <w:t>-</w:t>
       </w:r>
       <w:r>
@@ -6725,6 +6929,23 @@
           <w:lang w:val="en-US"/>
         </w:rPr>
         <w:tab/>
+      </w:r>
+      <w:r>
+        <w:rPr>
+          <w:rFonts w:hint="default" w:ascii="Arial" w:hAnsi="Arial" w:eastAsia="sans-serif"/>
+          <w:b w:val="0"/>
+          <w:bCs w:val="0"/>
+          <w:i w:val="0"/>
+          <w:iCs w:val="0"/>
+          <w:caps w:val="0"/>
+          <w:color w:val="000000"/>
+          <w:spacing w:val="0"/>
+          <w:sz w:val="24"/>
+          <w:szCs w:val="24"/>
+          <w:shd w:val="clear" w:fill="FFFFFF"/>
+          <w:vertAlign w:val="baseline"/>
+          <w:lang w:val="en-US"/>
+        </w:rPr>
         <w:t xml:space="preserve">-EndTurn(): Reduce en 1 el cooldown de todas las fichas y avanza a la </w:t>
       </w:r>
       <w:r>
@@ -6744,6 +6965,23 @@
           <w:lang w:val="en-US"/>
         </w:rPr>
         <w:tab/>
+      </w:r>
+      <w:r>
+        <w:rPr>
+          <w:rFonts w:hint="default" w:ascii="Arial" w:hAnsi="Arial" w:eastAsia="sans-serif"/>
+          <w:b w:val="0"/>
+          <w:bCs w:val="0"/>
+          <w:i w:val="0"/>
+          <w:iCs w:val="0"/>
+          <w:caps w:val="0"/>
+          <w:color w:val="000000"/>
+          <w:spacing w:val="0"/>
+          <w:sz w:val="24"/>
+          <w:szCs w:val="24"/>
+          <w:shd w:val="clear" w:fill="FFFFFF"/>
+          <w:vertAlign w:val="baseline"/>
+          <w:lang w:val="en-US"/>
+        </w:rPr>
         <w:t>siguiente ronda.</w:t>
       </w:r>
     </w:p>
@@ -6797,6 +7035,23 @@
           <w:lang w:val="en-US"/>
         </w:rPr>
         <w:tab/>
+      </w:r>
+      <w:r>
+        <w:rPr>
+          <w:rFonts w:hint="default" w:ascii="Arial" w:hAnsi="Arial" w:eastAsia="sans-serif"/>
+          <w:b w:val="0"/>
+          <w:bCs w:val="0"/>
+          <w:i w:val="0"/>
+          <w:iCs w:val="0"/>
+          <w:caps w:val="0"/>
+          <w:color w:val="000000"/>
+          <w:spacing w:val="0"/>
+          <w:sz w:val="24"/>
+          <w:szCs w:val="24"/>
+          <w:shd w:val="clear" w:fill="FFFFFF"/>
+          <w:vertAlign w:val="baseline"/>
+          <w:lang w:val="en-US"/>
+        </w:rPr>
         <w:t xml:space="preserve">-SeleccionarFicha(Ficha): Define con que ficha se va a mover el jugador y </w:t>
       </w:r>
       <w:r>
@@ -6816,6 +7071,23 @@
           <w:lang w:val="en-US"/>
         </w:rPr>
         <w:tab/>
+      </w:r>
+      <w:r>
+        <w:rPr>
+          <w:rFonts w:hint="default" w:ascii="Arial" w:hAnsi="Arial" w:eastAsia="sans-serif"/>
+          <w:b w:val="0"/>
+          <w:bCs w:val="0"/>
+          <w:i w:val="0"/>
+          <w:iCs w:val="0"/>
+          <w:caps w:val="0"/>
+          <w:color w:val="000000"/>
+          <w:spacing w:val="0"/>
+          <w:sz w:val="24"/>
+          <w:szCs w:val="24"/>
+          <w:shd w:val="clear" w:fill="FFFFFF"/>
+          <w:vertAlign w:val="baseline"/>
+          <w:lang w:val="en-US"/>
+        </w:rPr>
         <w:t>deshabilita las demás. Cambia el color de la ficha.</w:t>
       </w:r>
     </w:p>
@@ -6991,6 +7263,23 @@
           <w:lang w:val="en-US"/>
         </w:rPr>
         <w:tab/>
+      </w:r>
+      <w:r>
+        <w:rPr>
+          <w:rFonts w:hint="default" w:ascii="Arial" w:hAnsi="Arial" w:eastAsia="sans-serif"/>
+          <w:b w:val="0"/>
+          <w:bCs w:val="0"/>
+          <w:i w:val="0"/>
+          <w:iCs w:val="0"/>
+          <w:caps w:val="0"/>
+          <w:color w:val="000000"/>
+          <w:spacing w:val="0"/>
+          <w:sz w:val="24"/>
+          <w:szCs w:val="24"/>
+          <w:shd w:val="clear" w:fill="FFFFFF"/>
+          <w:vertAlign w:val="baseline"/>
+          <w:lang w:val="en-US"/>
+        </w:rPr>
         <w:t xml:space="preserve">-HabilidadButtonClick(): Si hay una ficha seleccionada y esta puede usar su </w:t>
       </w:r>
       <w:r>
@@ -7010,6 +7299,23 @@
           <w:lang w:val="en-US"/>
         </w:rPr>
         <w:tab/>
+      </w:r>
+      <w:r>
+        <w:rPr>
+          <w:rFonts w:hint="default" w:ascii="Arial" w:hAnsi="Arial" w:eastAsia="sans-serif"/>
+          <w:b w:val="0"/>
+          <w:bCs w:val="0"/>
+          <w:i w:val="0"/>
+          <w:iCs w:val="0"/>
+          <w:caps w:val="0"/>
+          <w:color w:val="000000"/>
+          <w:spacing w:val="0"/>
+          <w:sz w:val="24"/>
+          <w:szCs w:val="24"/>
+          <w:shd w:val="clear" w:fill="FFFFFF"/>
+          <w:vertAlign w:val="baseline"/>
+          <w:lang w:val="en-US"/>
+        </w:rPr>
         <w:t>habilidad, llama a UsarHabilidad() de FichaController y activa la habilidad.</w:t>
       </w:r>
     </w:p>
@@ -7150,111 +7456,1531 @@
         </w:rPr>
         <w:t>-NormieChip:</w:t>
       </w:r>
+    </w:p>
+    <w:p>
+      <w:pPr>
+        <w:pStyle w:val="7"/>
+        <w:keepNext w:val="0"/>
+        <w:keepLines w:val="0"/>
+        <w:widowControl/>
+        <w:suppressLineNumbers w:val="0"/>
+        <w:pBdr>
+          <w:top w:val="none" w:color="auto" w:sz="0" w:space="0"/>
+          <w:left w:val="none" w:color="auto" w:sz="0" w:space="0"/>
+          <w:bottom w:val="none" w:color="auto" w:sz="0" w:space="0"/>
+          <w:right w:val="none" w:color="auto" w:sz="0" w:space="0"/>
+        </w:pBdr>
+        <w:spacing w:before="0" w:beforeAutospacing="0" w:after="128" w:afterAutospacing="0"/>
+        <w:ind w:right="0" w:firstLine="708" w:firstLineChars="0"/>
+        <w:jc w:val="left"/>
+        <w:textAlignment w:val="baseline"/>
+        <w:rPr>
+          <w:rFonts w:hint="default" w:ascii="Arial" w:hAnsi="Arial" w:eastAsia="sans-serif"/>
+          <w:b w:val="0"/>
+          <w:bCs w:val="0"/>
+          <w:i w:val="0"/>
+          <w:iCs w:val="0"/>
+          <w:caps w:val="0"/>
+          <w:color w:val="000000"/>
+          <w:spacing w:val="0"/>
+          <w:sz w:val="24"/>
+          <w:szCs w:val="24"/>
+          <w:shd w:val="clear" w:fill="FFFFFF"/>
+          <w:vertAlign w:val="baseline"/>
+          <w:lang w:val="en-US"/>
+        </w:rPr>
+      </w:pPr>
+      <w:r>
+        <w:rPr>
+          <w:rFonts w:hint="default" w:ascii="Arial" w:hAnsi="Arial" w:eastAsia="sans-serif"/>
+          <w:b w:val="0"/>
+          <w:bCs w:val="0"/>
+          <w:i w:val="0"/>
+          <w:iCs w:val="0"/>
+          <w:caps w:val="0"/>
+          <w:color w:val="000000"/>
+          <w:spacing w:val="0"/>
+          <w:sz w:val="24"/>
+          <w:szCs w:val="24"/>
+          <w:shd w:val="clear" w:fill="FFFFFF"/>
+          <w:vertAlign w:val="baseline"/>
+          <w:lang w:val="en-US"/>
+        </w:rPr>
+        <w:t>Habilidad: Ninguna.</w:t>
+      </w:r>
+    </w:p>
+    <w:p>
+      <w:pPr>
+        <w:pStyle w:val="7"/>
+        <w:keepNext w:val="0"/>
+        <w:keepLines w:val="0"/>
+        <w:widowControl/>
+        <w:suppressLineNumbers w:val="0"/>
+        <w:pBdr>
+          <w:top w:val="none" w:color="auto" w:sz="0" w:space="0"/>
+          <w:left w:val="none" w:color="auto" w:sz="0" w:space="0"/>
+          <w:bottom w:val="none" w:color="auto" w:sz="0" w:space="0"/>
+          <w:right w:val="none" w:color="auto" w:sz="0" w:space="0"/>
+        </w:pBdr>
+        <w:spacing w:before="0" w:beforeAutospacing="0" w:after="128" w:afterAutospacing="0"/>
+        <w:ind w:right="0" w:firstLine="708" w:firstLineChars="0"/>
+        <w:jc w:val="left"/>
+        <w:textAlignment w:val="baseline"/>
+        <w:rPr>
+          <w:rFonts w:hint="default" w:ascii="Arial" w:hAnsi="Arial" w:eastAsia="sans-serif"/>
+          <w:b w:val="0"/>
+          <w:bCs w:val="0"/>
+          <w:i w:val="0"/>
+          <w:iCs w:val="0"/>
+          <w:caps w:val="0"/>
+          <w:color w:val="000000"/>
+          <w:spacing w:val="0"/>
+          <w:sz w:val="24"/>
+          <w:szCs w:val="24"/>
+          <w:shd w:val="clear" w:fill="FFFFFF"/>
+          <w:vertAlign w:val="baseline"/>
+          <w:lang w:val="en-US"/>
+        </w:rPr>
+      </w:pPr>
+      <w:r>
+        <w:rPr>
+          <w:rFonts w:hint="default" w:ascii="Arial" w:hAnsi="Arial" w:eastAsia="sans-serif"/>
+          <w:b w:val="0"/>
+          <w:bCs w:val="0"/>
+          <w:i w:val="0"/>
+          <w:iCs w:val="0"/>
+          <w:caps w:val="0"/>
+          <w:color w:val="000000"/>
+          <w:spacing w:val="0"/>
+          <w:sz w:val="24"/>
+          <w:szCs w:val="24"/>
+          <w:shd w:val="clear" w:fill="FFFFFF"/>
+          <w:vertAlign w:val="baseline"/>
+          <w:lang w:val="en-US"/>
+        </w:rPr>
+        <w:t>Stats base: Velocidad 3, Cooldown 2.</w:t>
+      </w:r>
+    </w:p>
+    <w:p>
+      <w:pPr>
+        <w:pStyle w:val="7"/>
+        <w:keepNext w:val="0"/>
+        <w:keepLines w:val="0"/>
+        <w:widowControl/>
+        <w:suppressLineNumbers w:val="0"/>
+        <w:pBdr>
+          <w:top w:val="none" w:color="auto" w:sz="0" w:space="0"/>
+          <w:left w:val="none" w:color="auto" w:sz="0" w:space="0"/>
+          <w:bottom w:val="none" w:color="auto" w:sz="0" w:space="0"/>
+          <w:right w:val="none" w:color="auto" w:sz="0" w:space="0"/>
+        </w:pBdr>
+        <w:spacing w:before="0" w:beforeAutospacing="0" w:after="128" w:afterAutospacing="0"/>
+        <w:ind w:right="0"/>
+        <w:jc w:val="left"/>
+        <w:textAlignment w:val="baseline"/>
+        <w:rPr>
+          <w:rFonts w:hint="default" w:ascii="Arial" w:hAnsi="Arial" w:eastAsia="sans-serif"/>
+          <w:b w:val="0"/>
+          <w:bCs w:val="0"/>
+          <w:i w:val="0"/>
+          <w:iCs w:val="0"/>
+          <w:caps w:val="0"/>
+          <w:color w:val="000000"/>
+          <w:spacing w:val="0"/>
+          <w:sz w:val="24"/>
+          <w:szCs w:val="24"/>
+          <w:shd w:val="clear" w:fill="FFFFFF"/>
+          <w:vertAlign w:val="baseline"/>
+          <w:lang w:val="en-US"/>
+        </w:rPr>
+      </w:pPr>
+    </w:p>
+    <w:p>
+      <w:pPr>
+        <w:pStyle w:val="7"/>
+        <w:keepNext w:val="0"/>
+        <w:keepLines w:val="0"/>
+        <w:widowControl/>
+        <w:suppressLineNumbers w:val="0"/>
+        <w:pBdr>
+          <w:top w:val="none" w:color="auto" w:sz="0" w:space="0"/>
+          <w:left w:val="none" w:color="auto" w:sz="0" w:space="0"/>
+          <w:bottom w:val="none" w:color="auto" w:sz="0" w:space="0"/>
+          <w:right w:val="none" w:color="auto" w:sz="0" w:space="0"/>
+        </w:pBdr>
+        <w:spacing w:before="0" w:beforeAutospacing="0" w:after="128" w:afterAutospacing="0"/>
+        <w:ind w:right="0"/>
+        <w:jc w:val="left"/>
+        <w:textAlignment w:val="baseline"/>
+        <w:rPr>
+          <w:rFonts w:hint="default" w:ascii="Arial" w:hAnsi="Arial" w:eastAsia="sans-serif"/>
+          <w:b w:val="0"/>
+          <w:bCs w:val="0"/>
+          <w:i w:val="0"/>
+          <w:iCs w:val="0"/>
+          <w:caps w:val="0"/>
+          <w:color w:val="000000"/>
+          <w:spacing w:val="0"/>
+          <w:sz w:val="24"/>
+          <w:szCs w:val="24"/>
+          <w:shd w:val="clear" w:fill="FFFFFF"/>
+          <w:vertAlign w:val="baseline"/>
+          <w:lang w:val="en-US"/>
+        </w:rPr>
+      </w:pPr>
+      <w:r>
+        <w:rPr>
+          <w:rFonts w:hint="default" w:ascii="Arial" w:hAnsi="Arial" w:eastAsia="sans-serif"/>
+          <w:b w:val="0"/>
+          <w:bCs w:val="0"/>
+          <w:i w:val="0"/>
+          <w:iCs w:val="0"/>
+          <w:caps w:val="0"/>
+          <w:color w:val="000000"/>
+          <w:spacing w:val="0"/>
+          <w:sz w:val="24"/>
+          <w:szCs w:val="24"/>
+          <w:shd w:val="clear" w:fill="FFFFFF"/>
+          <w:vertAlign w:val="baseline"/>
+          <w:lang w:val="en-US"/>
+        </w:rPr>
+        <w:t>-CooldownChip:</w:t>
+      </w:r>
+    </w:p>
+    <w:p>
+      <w:pPr>
+        <w:pStyle w:val="7"/>
+        <w:keepNext w:val="0"/>
+        <w:keepLines w:val="0"/>
+        <w:widowControl/>
+        <w:suppressLineNumbers w:val="0"/>
+        <w:pBdr>
+          <w:top w:val="none" w:color="auto" w:sz="0" w:space="0"/>
+          <w:left w:val="none" w:color="auto" w:sz="0" w:space="0"/>
+          <w:bottom w:val="none" w:color="auto" w:sz="0" w:space="0"/>
+          <w:right w:val="none" w:color="auto" w:sz="0" w:space="0"/>
+        </w:pBdr>
+        <w:spacing w:before="0" w:beforeAutospacing="0" w:after="128" w:afterAutospacing="0"/>
+        <w:ind w:right="0" w:firstLine="708" w:firstLineChars="0"/>
+        <w:jc w:val="left"/>
+        <w:textAlignment w:val="baseline"/>
+        <w:rPr>
+          <w:rFonts w:hint="default" w:ascii="Arial" w:hAnsi="Arial" w:eastAsia="sans-serif"/>
+          <w:b w:val="0"/>
+          <w:bCs w:val="0"/>
+          <w:i w:val="0"/>
+          <w:iCs w:val="0"/>
+          <w:caps w:val="0"/>
+          <w:color w:val="000000"/>
+          <w:spacing w:val="0"/>
+          <w:sz w:val="24"/>
+          <w:szCs w:val="24"/>
+          <w:shd w:val="clear" w:fill="FFFFFF"/>
+          <w:vertAlign w:val="baseline"/>
+          <w:lang w:val="en-US"/>
+        </w:rPr>
+      </w:pPr>
+      <w:r>
+        <w:rPr>
+          <w:rFonts w:hint="default" w:ascii="Arial" w:hAnsi="Arial" w:eastAsia="sans-serif"/>
+          <w:b w:val="0"/>
+          <w:bCs w:val="0"/>
+          <w:i w:val="0"/>
+          <w:iCs w:val="0"/>
+          <w:caps w:val="0"/>
+          <w:color w:val="000000"/>
+          <w:spacing w:val="0"/>
+          <w:sz w:val="24"/>
+          <w:szCs w:val="24"/>
+          <w:shd w:val="clear" w:fill="FFFFFF"/>
+          <w:vertAlign w:val="baseline"/>
+          <w:lang w:val="en-US"/>
+        </w:rPr>
+        <w:t>Habilidad: Reduce en 2 el cooldown de todas las fichas del jugador.</w:t>
+      </w:r>
+    </w:p>
+    <w:p>
+      <w:pPr>
+        <w:pStyle w:val="7"/>
+        <w:keepNext w:val="0"/>
+        <w:keepLines w:val="0"/>
+        <w:widowControl/>
+        <w:suppressLineNumbers w:val="0"/>
+        <w:pBdr>
+          <w:top w:val="none" w:color="auto" w:sz="0" w:space="0"/>
+          <w:left w:val="none" w:color="auto" w:sz="0" w:space="0"/>
+          <w:bottom w:val="none" w:color="auto" w:sz="0" w:space="0"/>
+          <w:right w:val="none" w:color="auto" w:sz="0" w:space="0"/>
+        </w:pBdr>
+        <w:spacing w:before="0" w:beforeAutospacing="0" w:after="128" w:afterAutospacing="0"/>
+        <w:ind w:right="0" w:firstLine="708" w:firstLineChars="0"/>
+        <w:jc w:val="left"/>
+        <w:textAlignment w:val="baseline"/>
+        <w:rPr>
+          <w:rFonts w:hint="default" w:ascii="Arial" w:hAnsi="Arial" w:eastAsia="sans-serif"/>
+          <w:b w:val="0"/>
+          <w:bCs w:val="0"/>
+          <w:i w:val="0"/>
+          <w:iCs w:val="0"/>
+          <w:caps w:val="0"/>
+          <w:color w:val="000000"/>
+          <w:spacing w:val="0"/>
+          <w:sz w:val="24"/>
+          <w:szCs w:val="24"/>
+          <w:shd w:val="clear" w:fill="FFFFFF"/>
+          <w:vertAlign w:val="baseline"/>
+          <w:lang w:val="en-US"/>
+        </w:rPr>
+      </w:pPr>
+      <w:r>
+        <w:rPr>
+          <w:rFonts w:hint="default" w:ascii="Arial" w:hAnsi="Arial" w:eastAsia="sans-serif"/>
+          <w:b w:val="0"/>
+          <w:bCs w:val="0"/>
+          <w:i w:val="0"/>
+          <w:iCs w:val="0"/>
+          <w:caps w:val="0"/>
+          <w:color w:val="000000"/>
+          <w:spacing w:val="0"/>
+          <w:sz w:val="24"/>
+          <w:szCs w:val="24"/>
+          <w:shd w:val="clear" w:fill="FFFFFF"/>
+          <w:vertAlign w:val="baseline"/>
+          <w:lang w:val="en-US"/>
+        </w:rPr>
+        <w:t>Stats base: Velocidad 4, Cooldown 5.</w:t>
+      </w:r>
+    </w:p>
+    <w:p>
+      <w:pPr>
+        <w:pStyle w:val="7"/>
+        <w:keepNext w:val="0"/>
+        <w:keepLines w:val="0"/>
+        <w:widowControl/>
+        <w:suppressLineNumbers w:val="0"/>
+        <w:pBdr>
+          <w:top w:val="none" w:color="auto" w:sz="0" w:space="0"/>
+          <w:left w:val="none" w:color="auto" w:sz="0" w:space="0"/>
+          <w:bottom w:val="none" w:color="auto" w:sz="0" w:space="0"/>
+          <w:right w:val="none" w:color="auto" w:sz="0" w:space="0"/>
+        </w:pBdr>
+        <w:spacing w:before="0" w:beforeAutospacing="0" w:after="128" w:afterAutospacing="0"/>
+        <w:ind w:right="0"/>
+        <w:jc w:val="left"/>
+        <w:textAlignment w:val="baseline"/>
+        <w:rPr>
+          <w:rFonts w:hint="default" w:ascii="Arial" w:hAnsi="Arial" w:eastAsia="sans-serif"/>
+          <w:b w:val="0"/>
+          <w:bCs w:val="0"/>
+          <w:i w:val="0"/>
+          <w:iCs w:val="0"/>
+          <w:caps w:val="0"/>
+          <w:color w:val="000000"/>
+          <w:spacing w:val="0"/>
+          <w:sz w:val="24"/>
+          <w:szCs w:val="24"/>
+          <w:shd w:val="clear" w:fill="FFFFFF"/>
+          <w:vertAlign w:val="baseline"/>
+          <w:lang w:val="en-US"/>
+        </w:rPr>
+      </w:pPr>
+    </w:p>
+    <w:p>
+      <w:pPr>
+        <w:pStyle w:val="7"/>
+        <w:keepNext w:val="0"/>
+        <w:keepLines w:val="0"/>
+        <w:widowControl/>
+        <w:suppressLineNumbers w:val="0"/>
+        <w:pBdr>
+          <w:top w:val="none" w:color="auto" w:sz="0" w:space="0"/>
+          <w:left w:val="none" w:color="auto" w:sz="0" w:space="0"/>
+          <w:bottom w:val="none" w:color="auto" w:sz="0" w:space="0"/>
+          <w:right w:val="none" w:color="auto" w:sz="0" w:space="0"/>
+        </w:pBdr>
+        <w:spacing w:before="0" w:beforeAutospacing="0" w:after="128" w:afterAutospacing="0"/>
+        <w:ind w:right="0"/>
+        <w:jc w:val="left"/>
+        <w:textAlignment w:val="baseline"/>
+        <w:rPr>
+          <w:rFonts w:hint="default" w:ascii="Arial" w:hAnsi="Arial" w:eastAsia="sans-serif"/>
+          <w:b w:val="0"/>
+          <w:bCs w:val="0"/>
+          <w:i w:val="0"/>
+          <w:iCs w:val="0"/>
+          <w:caps w:val="0"/>
+          <w:color w:val="000000"/>
+          <w:spacing w:val="0"/>
+          <w:sz w:val="24"/>
+          <w:szCs w:val="24"/>
+          <w:shd w:val="clear" w:fill="FFFFFF"/>
+          <w:vertAlign w:val="baseline"/>
+          <w:lang w:val="en-US"/>
+        </w:rPr>
+      </w:pPr>
+      <w:r>
+        <w:rPr>
+          <w:rFonts w:hint="default" w:ascii="Arial" w:hAnsi="Arial" w:eastAsia="sans-serif"/>
+          <w:b w:val="0"/>
+          <w:bCs w:val="0"/>
+          <w:i w:val="0"/>
+          <w:iCs w:val="0"/>
+          <w:caps w:val="0"/>
+          <w:color w:val="000000"/>
+          <w:spacing w:val="0"/>
+          <w:sz w:val="24"/>
+          <w:szCs w:val="24"/>
+          <w:shd w:val="clear" w:fill="FFFFFF"/>
+          <w:vertAlign w:val="baseline"/>
+          <w:lang w:val="en-US"/>
+        </w:rPr>
+        <w:t>-SpeedChip:</w:t>
+      </w:r>
+    </w:p>
+    <w:p>
+      <w:pPr>
+        <w:pStyle w:val="7"/>
+        <w:keepNext w:val="0"/>
+        <w:keepLines w:val="0"/>
+        <w:widowControl/>
+        <w:suppressLineNumbers w:val="0"/>
+        <w:pBdr>
+          <w:top w:val="none" w:color="auto" w:sz="0" w:space="0"/>
+          <w:left w:val="none" w:color="auto" w:sz="0" w:space="0"/>
+          <w:bottom w:val="none" w:color="auto" w:sz="0" w:space="0"/>
+          <w:right w:val="none" w:color="auto" w:sz="0" w:space="0"/>
+        </w:pBdr>
+        <w:spacing w:before="0" w:beforeAutospacing="0" w:after="128" w:afterAutospacing="0"/>
+        <w:ind w:right="0" w:firstLine="708" w:firstLineChars="0"/>
+        <w:jc w:val="left"/>
+        <w:textAlignment w:val="baseline"/>
+        <w:rPr>
+          <w:rFonts w:hint="default" w:ascii="Arial" w:hAnsi="Arial" w:eastAsia="sans-serif"/>
+          <w:b w:val="0"/>
+          <w:bCs w:val="0"/>
+          <w:i w:val="0"/>
+          <w:iCs w:val="0"/>
+          <w:caps w:val="0"/>
+          <w:color w:val="000000"/>
+          <w:spacing w:val="0"/>
+          <w:sz w:val="24"/>
+          <w:szCs w:val="24"/>
+          <w:shd w:val="clear" w:fill="FFFFFF"/>
+          <w:vertAlign w:val="baseline"/>
+          <w:lang w:val="en-US"/>
+        </w:rPr>
+      </w:pPr>
+      <w:r>
+        <w:rPr>
+          <w:rFonts w:hint="default" w:ascii="Arial" w:hAnsi="Arial" w:eastAsia="sans-serif"/>
+          <w:b w:val="0"/>
+          <w:bCs w:val="0"/>
+          <w:i w:val="0"/>
+          <w:iCs w:val="0"/>
+          <w:caps w:val="0"/>
+          <w:color w:val="000000"/>
+          <w:spacing w:val="0"/>
+          <w:sz w:val="24"/>
+          <w:szCs w:val="24"/>
+          <w:shd w:val="clear" w:fill="FFFFFF"/>
+          <w:vertAlign w:val="baseline"/>
+          <w:lang w:val="en-US"/>
+        </w:rPr>
+        <w:t>Habilidad: Duplica su velocidad.</w:t>
+      </w:r>
+    </w:p>
+    <w:p>
+      <w:pPr>
+        <w:pStyle w:val="7"/>
+        <w:keepNext w:val="0"/>
+        <w:keepLines w:val="0"/>
+        <w:widowControl/>
+        <w:suppressLineNumbers w:val="0"/>
+        <w:pBdr>
+          <w:top w:val="none" w:color="auto" w:sz="0" w:space="0"/>
+          <w:left w:val="none" w:color="auto" w:sz="0" w:space="0"/>
+          <w:bottom w:val="none" w:color="auto" w:sz="0" w:space="0"/>
+          <w:right w:val="none" w:color="auto" w:sz="0" w:space="0"/>
+        </w:pBdr>
+        <w:spacing w:before="0" w:beforeAutospacing="0" w:after="128" w:afterAutospacing="0"/>
+        <w:ind w:right="0" w:firstLine="708" w:firstLineChars="0"/>
+        <w:jc w:val="left"/>
+        <w:textAlignment w:val="baseline"/>
+        <w:rPr>
+          <w:rFonts w:hint="default" w:ascii="Arial" w:hAnsi="Arial" w:eastAsia="sans-serif"/>
+          <w:b w:val="0"/>
+          <w:bCs w:val="0"/>
+          <w:i w:val="0"/>
+          <w:iCs w:val="0"/>
+          <w:caps w:val="0"/>
+          <w:color w:val="000000"/>
+          <w:spacing w:val="0"/>
+          <w:sz w:val="24"/>
+          <w:szCs w:val="24"/>
+          <w:shd w:val="clear" w:fill="FFFFFF"/>
+          <w:vertAlign w:val="baseline"/>
+          <w:lang w:val="en-US"/>
+        </w:rPr>
+      </w:pPr>
+      <w:r>
+        <w:rPr>
+          <w:rFonts w:hint="default" w:ascii="Arial" w:hAnsi="Arial" w:eastAsia="sans-serif"/>
+          <w:b w:val="0"/>
+          <w:bCs w:val="0"/>
+          <w:i w:val="0"/>
+          <w:iCs w:val="0"/>
+          <w:caps w:val="0"/>
+          <w:color w:val="000000"/>
+          <w:spacing w:val="0"/>
+          <w:sz w:val="24"/>
+          <w:szCs w:val="24"/>
+          <w:shd w:val="clear" w:fill="FFFFFF"/>
+          <w:vertAlign w:val="baseline"/>
+          <w:lang w:val="en-US"/>
+        </w:rPr>
+        <w:t>Stats base: Velocidad 5, Cooldown 3.</w:t>
+      </w:r>
+    </w:p>
+    <w:p>
+      <w:pPr>
+        <w:pStyle w:val="7"/>
+        <w:keepNext w:val="0"/>
+        <w:keepLines w:val="0"/>
+        <w:widowControl/>
+        <w:suppressLineNumbers w:val="0"/>
+        <w:pBdr>
+          <w:top w:val="none" w:color="auto" w:sz="0" w:space="0"/>
+          <w:left w:val="none" w:color="auto" w:sz="0" w:space="0"/>
+          <w:bottom w:val="none" w:color="auto" w:sz="0" w:space="0"/>
+          <w:right w:val="none" w:color="auto" w:sz="0" w:space="0"/>
+        </w:pBdr>
+        <w:spacing w:before="0" w:beforeAutospacing="0" w:after="128" w:afterAutospacing="0"/>
+        <w:ind w:right="0" w:firstLine="708" w:firstLineChars="0"/>
+        <w:jc w:val="left"/>
+        <w:textAlignment w:val="baseline"/>
+        <w:rPr>
+          <w:rFonts w:hint="default" w:ascii="Arial" w:hAnsi="Arial" w:eastAsia="sans-serif"/>
+          <w:b w:val="0"/>
+          <w:bCs w:val="0"/>
+          <w:i w:val="0"/>
+          <w:iCs w:val="0"/>
+          <w:caps w:val="0"/>
+          <w:color w:val="000000"/>
+          <w:spacing w:val="0"/>
+          <w:sz w:val="24"/>
+          <w:szCs w:val="24"/>
+          <w:shd w:val="clear" w:fill="FFFFFF"/>
+          <w:vertAlign w:val="baseline"/>
+          <w:lang w:val="en-US"/>
+        </w:rPr>
+      </w:pPr>
+    </w:p>
+    <w:p>
+      <w:pPr>
+        <w:pStyle w:val="7"/>
+        <w:keepNext w:val="0"/>
+        <w:keepLines w:val="0"/>
+        <w:widowControl/>
+        <w:suppressLineNumbers w:val="0"/>
+        <w:pBdr>
+          <w:top w:val="none" w:color="auto" w:sz="0" w:space="0"/>
+          <w:left w:val="none" w:color="auto" w:sz="0" w:space="0"/>
+          <w:bottom w:val="none" w:color="auto" w:sz="0" w:space="0"/>
+          <w:right w:val="none" w:color="auto" w:sz="0" w:space="0"/>
+        </w:pBdr>
+        <w:spacing w:before="0" w:beforeAutospacing="0" w:after="128" w:afterAutospacing="0"/>
+        <w:ind w:right="0"/>
+        <w:jc w:val="left"/>
+        <w:textAlignment w:val="baseline"/>
+        <w:rPr>
+          <w:rFonts w:hint="default" w:ascii="Arial" w:hAnsi="Arial" w:eastAsia="sans-serif"/>
+          <w:b w:val="0"/>
+          <w:bCs w:val="0"/>
+          <w:i w:val="0"/>
+          <w:iCs w:val="0"/>
+          <w:caps w:val="0"/>
+          <w:color w:val="000000"/>
+          <w:spacing w:val="0"/>
+          <w:sz w:val="24"/>
+          <w:szCs w:val="24"/>
+          <w:shd w:val="clear" w:fill="FFFFFF"/>
+          <w:vertAlign w:val="baseline"/>
+          <w:lang w:val="en-US"/>
+        </w:rPr>
+      </w:pPr>
+      <w:r>
+        <w:rPr>
+          <w:rFonts w:hint="default" w:ascii="Arial" w:hAnsi="Arial" w:eastAsia="sans-serif"/>
+          <w:b w:val="0"/>
+          <w:bCs w:val="0"/>
+          <w:i w:val="0"/>
+          <w:iCs w:val="0"/>
+          <w:caps w:val="0"/>
+          <w:color w:val="000000"/>
+          <w:spacing w:val="0"/>
+          <w:sz w:val="24"/>
+          <w:szCs w:val="24"/>
+          <w:shd w:val="clear" w:fill="FFFFFF"/>
+          <w:vertAlign w:val="baseline"/>
+          <w:lang w:val="en-US"/>
+        </w:rPr>
+        <w:t>-InvisibilityChip</w:t>
+      </w:r>
+    </w:p>
+    <w:p>
+      <w:pPr>
+        <w:pStyle w:val="7"/>
+        <w:keepNext w:val="0"/>
+        <w:keepLines w:val="0"/>
+        <w:widowControl/>
+        <w:suppressLineNumbers w:val="0"/>
+        <w:pBdr>
+          <w:top w:val="none" w:color="auto" w:sz="0" w:space="0"/>
+          <w:left w:val="none" w:color="auto" w:sz="0" w:space="0"/>
+          <w:bottom w:val="none" w:color="auto" w:sz="0" w:space="0"/>
+          <w:right w:val="none" w:color="auto" w:sz="0" w:space="0"/>
+        </w:pBdr>
+        <w:spacing w:before="0" w:beforeAutospacing="0" w:after="128" w:afterAutospacing="0"/>
+        <w:ind w:right="0" w:firstLine="708" w:firstLineChars="0"/>
+        <w:jc w:val="left"/>
+        <w:textAlignment w:val="baseline"/>
+        <w:rPr>
+          <w:rFonts w:hint="default" w:ascii="Arial" w:hAnsi="Arial" w:eastAsia="sans-serif"/>
+          <w:b w:val="0"/>
+          <w:bCs w:val="0"/>
+          <w:i w:val="0"/>
+          <w:iCs w:val="0"/>
+          <w:caps w:val="0"/>
+          <w:color w:val="000000"/>
+          <w:spacing w:val="0"/>
+          <w:sz w:val="24"/>
+          <w:szCs w:val="24"/>
+          <w:shd w:val="clear" w:fill="FFFFFF"/>
+          <w:vertAlign w:val="baseline"/>
+          <w:lang w:val="en-US"/>
+        </w:rPr>
+      </w:pPr>
+      <w:r>
+        <w:rPr>
+          <w:rFonts w:hint="default" w:ascii="Arial" w:hAnsi="Arial" w:eastAsia="sans-serif"/>
+          <w:b w:val="0"/>
+          <w:bCs w:val="0"/>
+          <w:i w:val="0"/>
+          <w:iCs w:val="0"/>
+          <w:caps w:val="0"/>
+          <w:color w:val="000000"/>
+          <w:spacing w:val="0"/>
+          <w:sz w:val="24"/>
+          <w:szCs w:val="24"/>
+          <w:shd w:val="clear" w:fill="FFFFFF"/>
+          <w:vertAlign w:val="baseline"/>
+          <w:lang w:val="en-US"/>
+        </w:rPr>
+        <w:t>Habilidad: Hace invisible al jugador actual.</w:t>
+      </w:r>
+    </w:p>
+    <w:p>
+      <w:pPr>
+        <w:pStyle w:val="7"/>
+        <w:keepNext w:val="0"/>
+        <w:keepLines w:val="0"/>
+        <w:widowControl/>
+        <w:suppressLineNumbers w:val="0"/>
+        <w:pBdr>
+          <w:top w:val="none" w:color="auto" w:sz="0" w:space="0"/>
+          <w:left w:val="none" w:color="auto" w:sz="0" w:space="0"/>
+          <w:bottom w:val="none" w:color="auto" w:sz="0" w:space="0"/>
+          <w:right w:val="none" w:color="auto" w:sz="0" w:space="0"/>
+        </w:pBdr>
+        <w:spacing w:before="0" w:beforeAutospacing="0" w:after="128" w:afterAutospacing="0"/>
+        <w:ind w:right="0" w:firstLine="708" w:firstLineChars="0"/>
+        <w:jc w:val="left"/>
+        <w:textAlignment w:val="baseline"/>
+        <w:rPr>
+          <w:rFonts w:hint="default" w:ascii="Arial" w:hAnsi="Arial" w:eastAsia="sans-serif"/>
+          <w:b w:val="0"/>
+          <w:bCs w:val="0"/>
+          <w:i w:val="0"/>
+          <w:iCs w:val="0"/>
+          <w:caps w:val="0"/>
+          <w:color w:val="000000"/>
+          <w:spacing w:val="0"/>
+          <w:sz w:val="24"/>
+          <w:szCs w:val="24"/>
+          <w:shd w:val="clear" w:fill="FFFFFF"/>
+          <w:vertAlign w:val="baseline"/>
+          <w:lang w:val="en-US"/>
+        </w:rPr>
+      </w:pPr>
+      <w:r>
+        <w:rPr>
+          <w:rFonts w:hint="default" w:ascii="Arial" w:hAnsi="Arial" w:eastAsia="sans-serif"/>
+          <w:b w:val="0"/>
+          <w:bCs w:val="0"/>
+          <w:i w:val="0"/>
+          <w:iCs w:val="0"/>
+          <w:caps w:val="0"/>
+          <w:color w:val="000000"/>
+          <w:spacing w:val="0"/>
+          <w:sz w:val="24"/>
+          <w:szCs w:val="24"/>
+          <w:shd w:val="clear" w:fill="FFFFFF"/>
+          <w:vertAlign w:val="baseline"/>
+          <w:lang w:val="en-US"/>
+        </w:rPr>
+        <w:t>Stats base: Velocidad 5, Cooldown 5.</w:t>
+      </w:r>
+    </w:p>
+    <w:p>
+      <w:pPr>
+        <w:pStyle w:val="7"/>
+        <w:keepNext w:val="0"/>
+        <w:keepLines w:val="0"/>
+        <w:widowControl/>
+        <w:suppressLineNumbers w:val="0"/>
+        <w:pBdr>
+          <w:top w:val="none" w:color="auto" w:sz="0" w:space="0"/>
+          <w:left w:val="none" w:color="auto" w:sz="0" w:space="0"/>
+          <w:bottom w:val="none" w:color="auto" w:sz="0" w:space="0"/>
+          <w:right w:val="none" w:color="auto" w:sz="0" w:space="0"/>
+        </w:pBdr>
+        <w:spacing w:before="0" w:beforeAutospacing="0" w:after="128" w:afterAutospacing="0"/>
+        <w:ind w:right="0"/>
+        <w:jc w:val="left"/>
+        <w:textAlignment w:val="baseline"/>
+        <w:rPr>
+          <w:rFonts w:hint="default" w:ascii="Arial" w:hAnsi="Arial" w:eastAsia="sans-serif"/>
+          <w:b w:val="0"/>
+          <w:bCs w:val="0"/>
+          <w:i w:val="0"/>
+          <w:iCs w:val="0"/>
+          <w:caps w:val="0"/>
+          <w:color w:val="000000"/>
+          <w:spacing w:val="0"/>
+          <w:sz w:val="24"/>
+          <w:szCs w:val="24"/>
+          <w:shd w:val="clear" w:fill="FFFFFF"/>
+          <w:vertAlign w:val="baseline"/>
+          <w:lang w:val="en-US"/>
+        </w:rPr>
+      </w:pPr>
+    </w:p>
+    <w:p>
+      <w:pPr>
+        <w:pStyle w:val="7"/>
+        <w:keepNext w:val="0"/>
+        <w:keepLines w:val="0"/>
+        <w:widowControl/>
+        <w:suppressLineNumbers w:val="0"/>
+        <w:pBdr>
+          <w:top w:val="none" w:color="auto" w:sz="0" w:space="0"/>
+          <w:left w:val="none" w:color="auto" w:sz="0" w:space="0"/>
+          <w:bottom w:val="none" w:color="auto" w:sz="0" w:space="0"/>
+          <w:right w:val="none" w:color="auto" w:sz="0" w:space="0"/>
+        </w:pBdr>
+        <w:spacing w:before="0" w:beforeAutospacing="0" w:after="128" w:afterAutospacing="0"/>
+        <w:ind w:right="0"/>
+        <w:jc w:val="left"/>
+        <w:textAlignment w:val="baseline"/>
+        <w:rPr>
+          <w:rFonts w:hint="default" w:ascii="Arial" w:hAnsi="Arial" w:eastAsia="sans-serif"/>
+          <w:b w:val="0"/>
+          <w:bCs w:val="0"/>
+          <w:i w:val="0"/>
+          <w:iCs w:val="0"/>
+          <w:caps w:val="0"/>
+          <w:color w:val="000000"/>
+          <w:spacing w:val="0"/>
+          <w:sz w:val="24"/>
+          <w:szCs w:val="24"/>
+          <w:shd w:val="clear" w:fill="FFFFFF"/>
+          <w:vertAlign w:val="baseline"/>
+          <w:lang w:val="en-US"/>
+        </w:rPr>
+      </w:pPr>
+      <w:r>
+        <w:rPr>
+          <w:rFonts w:hint="default" w:ascii="Arial" w:hAnsi="Arial" w:eastAsia="sans-serif"/>
+          <w:b w:val="0"/>
+          <w:bCs w:val="0"/>
+          <w:i w:val="0"/>
+          <w:iCs w:val="0"/>
+          <w:caps w:val="0"/>
+          <w:color w:val="000000"/>
+          <w:spacing w:val="0"/>
+          <w:sz w:val="24"/>
+          <w:szCs w:val="24"/>
+          <w:shd w:val="clear" w:fill="FFFFFF"/>
+          <w:vertAlign w:val="baseline"/>
+          <w:lang w:val="en-US"/>
+        </w:rPr>
+        <w:t>-ShieldChip:</w:t>
+      </w:r>
+    </w:p>
+    <w:p>
+      <w:pPr>
+        <w:pStyle w:val="7"/>
+        <w:keepNext w:val="0"/>
+        <w:keepLines w:val="0"/>
+        <w:widowControl/>
+        <w:suppressLineNumbers w:val="0"/>
+        <w:pBdr>
+          <w:top w:val="none" w:color="auto" w:sz="0" w:space="0"/>
+          <w:left w:val="none" w:color="auto" w:sz="0" w:space="0"/>
+          <w:bottom w:val="none" w:color="auto" w:sz="0" w:space="0"/>
+          <w:right w:val="none" w:color="auto" w:sz="0" w:space="0"/>
+        </w:pBdr>
+        <w:spacing w:before="0" w:beforeAutospacing="0" w:after="128" w:afterAutospacing="0"/>
+        <w:ind w:right="0" w:firstLine="708" w:firstLineChars="0"/>
+        <w:jc w:val="left"/>
+        <w:textAlignment w:val="baseline"/>
+        <w:rPr>
+          <w:rFonts w:hint="default" w:ascii="Arial" w:hAnsi="Arial" w:eastAsia="sans-serif"/>
+          <w:b w:val="0"/>
+          <w:bCs w:val="0"/>
+          <w:i w:val="0"/>
+          <w:iCs w:val="0"/>
+          <w:caps w:val="0"/>
+          <w:color w:val="000000"/>
+          <w:spacing w:val="0"/>
+          <w:sz w:val="24"/>
+          <w:szCs w:val="24"/>
+          <w:shd w:val="clear" w:fill="FFFFFF"/>
+          <w:vertAlign w:val="baseline"/>
+          <w:lang w:val="en-US"/>
+        </w:rPr>
+      </w:pPr>
+      <w:r>
+        <w:rPr>
+          <w:rFonts w:hint="default" w:ascii="Arial" w:hAnsi="Arial" w:eastAsia="sans-serif"/>
+          <w:b w:val="0"/>
+          <w:bCs w:val="0"/>
+          <w:i w:val="0"/>
+          <w:iCs w:val="0"/>
+          <w:caps w:val="0"/>
+          <w:color w:val="000000"/>
+          <w:spacing w:val="0"/>
+          <w:sz w:val="24"/>
+          <w:szCs w:val="24"/>
+          <w:shd w:val="clear" w:fill="FFFFFF"/>
+          <w:vertAlign w:val="baseline"/>
+          <w:lang w:val="en-US"/>
+        </w:rPr>
+        <w:t>Habilidad: A</w:t>
+      </w:r>
+      <w:r>
+        <w:rPr>
+          <w:rFonts w:hint="default" w:ascii="Arial" w:hAnsi="Arial" w:eastAsia="sans-serif"/>
+          <w:b w:val="0"/>
+          <w:bCs w:val="0"/>
+          <w:i w:val="0"/>
+          <w:iCs w:val="0"/>
+          <w:caps w:val="0"/>
+          <w:color w:val="000000"/>
+          <w:spacing w:val="0"/>
+          <w:sz w:val="24"/>
+          <w:szCs w:val="24"/>
+          <w:shd w:val="clear" w:fill="FFFFFF"/>
+          <w:vertAlign w:val="baseline"/>
+          <w:lang w:val="es-ES"/>
+        </w:rPr>
+        <w:t>ú</w:t>
+      </w:r>
+      <w:r>
+        <w:rPr>
+          <w:rFonts w:hint="default" w:ascii="Arial" w:hAnsi="Arial" w:eastAsia="sans-serif"/>
+          <w:b w:val="0"/>
+          <w:bCs w:val="0"/>
+          <w:i w:val="0"/>
+          <w:iCs w:val="0"/>
+          <w:caps w:val="0"/>
+          <w:color w:val="000000"/>
+          <w:spacing w:val="0"/>
+          <w:sz w:val="24"/>
+          <w:szCs w:val="24"/>
+          <w:shd w:val="clear" w:fill="FFFFFF"/>
+          <w:vertAlign w:val="baseline"/>
+          <w:lang w:val="en-US"/>
+        </w:rPr>
+        <w:t>n no definida.</w:t>
+      </w:r>
+    </w:p>
+    <w:p>
+      <w:pPr>
+        <w:pStyle w:val="7"/>
+        <w:keepNext w:val="0"/>
+        <w:keepLines w:val="0"/>
+        <w:widowControl/>
+        <w:suppressLineNumbers w:val="0"/>
+        <w:pBdr>
+          <w:top w:val="none" w:color="auto" w:sz="0" w:space="0"/>
+          <w:left w:val="none" w:color="auto" w:sz="0" w:space="0"/>
+          <w:bottom w:val="none" w:color="auto" w:sz="0" w:space="0"/>
+          <w:right w:val="none" w:color="auto" w:sz="0" w:space="0"/>
+        </w:pBdr>
+        <w:spacing w:before="0" w:beforeAutospacing="0" w:after="128" w:afterAutospacing="0"/>
+        <w:ind w:right="0" w:firstLine="708" w:firstLineChars="0"/>
+        <w:jc w:val="left"/>
+        <w:textAlignment w:val="baseline"/>
+        <w:rPr>
+          <w:rFonts w:hint="default" w:ascii="Arial" w:hAnsi="Arial" w:eastAsia="sans-serif"/>
+          <w:b w:val="0"/>
+          <w:bCs w:val="0"/>
+          <w:i w:val="0"/>
+          <w:iCs w:val="0"/>
+          <w:caps w:val="0"/>
+          <w:color w:val="000000"/>
+          <w:spacing w:val="0"/>
+          <w:sz w:val="24"/>
+          <w:szCs w:val="24"/>
+          <w:shd w:val="clear" w:fill="FFFFFF"/>
+          <w:vertAlign w:val="baseline"/>
+          <w:lang w:val="en-US"/>
+        </w:rPr>
+      </w:pPr>
+      <w:r>
+        <w:rPr>
+          <w:rFonts w:hint="default" w:ascii="Arial" w:hAnsi="Arial" w:eastAsia="sans-serif"/>
+          <w:b w:val="0"/>
+          <w:bCs w:val="0"/>
+          <w:i w:val="0"/>
+          <w:iCs w:val="0"/>
+          <w:caps w:val="0"/>
+          <w:color w:val="000000"/>
+          <w:spacing w:val="0"/>
+          <w:sz w:val="24"/>
+          <w:szCs w:val="24"/>
+          <w:shd w:val="clear" w:fill="FFFFFF"/>
+          <w:vertAlign w:val="baseline"/>
+          <w:lang w:val="en-US"/>
+        </w:rPr>
+        <w:t>Stats base: Velocidad 2, Cooldown 5.</w:t>
+      </w:r>
+    </w:p>
+    <w:p>
+      <w:pPr>
+        <w:pStyle w:val="7"/>
+        <w:keepNext w:val="0"/>
+        <w:keepLines w:val="0"/>
+        <w:widowControl/>
+        <w:suppressLineNumbers w:val="0"/>
+        <w:pBdr>
+          <w:top w:val="none" w:color="auto" w:sz="0" w:space="0"/>
+          <w:left w:val="none" w:color="auto" w:sz="0" w:space="0"/>
+          <w:bottom w:val="none" w:color="auto" w:sz="0" w:space="0"/>
+          <w:right w:val="none" w:color="auto" w:sz="0" w:space="0"/>
+        </w:pBdr>
+        <w:spacing w:before="0" w:beforeAutospacing="0" w:after="128" w:afterAutospacing="0"/>
+        <w:ind w:right="0"/>
+        <w:jc w:val="left"/>
+        <w:textAlignment w:val="baseline"/>
+        <w:rPr>
+          <w:rFonts w:hint="default" w:ascii="Arial" w:hAnsi="Arial" w:eastAsia="sans-serif"/>
+          <w:b w:val="0"/>
+          <w:bCs w:val="0"/>
+          <w:i w:val="0"/>
+          <w:iCs w:val="0"/>
+          <w:caps w:val="0"/>
+          <w:color w:val="000000"/>
+          <w:spacing w:val="0"/>
+          <w:sz w:val="24"/>
+          <w:szCs w:val="24"/>
+          <w:shd w:val="clear" w:fill="FFFFFF"/>
+          <w:vertAlign w:val="baseline"/>
+          <w:lang w:val="en-US"/>
+        </w:rPr>
+      </w:pPr>
+    </w:p>
+    <w:p>
+      <w:pPr>
+        <w:pStyle w:val="7"/>
+        <w:keepNext w:val="0"/>
+        <w:keepLines w:val="0"/>
+        <w:widowControl/>
+        <w:suppressLineNumbers w:val="0"/>
+        <w:pBdr>
+          <w:top w:val="none" w:color="auto" w:sz="0" w:space="0"/>
+          <w:left w:val="none" w:color="auto" w:sz="0" w:space="0"/>
+          <w:bottom w:val="none" w:color="auto" w:sz="0" w:space="0"/>
+          <w:right w:val="none" w:color="auto" w:sz="0" w:space="0"/>
+        </w:pBdr>
+        <w:spacing w:before="0" w:beforeAutospacing="0" w:after="128" w:afterAutospacing="0"/>
+        <w:ind w:right="0"/>
+        <w:jc w:val="left"/>
+        <w:textAlignment w:val="baseline"/>
+        <w:rPr>
+          <w:rFonts w:hint="default" w:ascii="Arial" w:hAnsi="Arial" w:eastAsia="sans-serif"/>
+          <w:b w:val="0"/>
+          <w:bCs w:val="0"/>
+          <w:i w:val="0"/>
+          <w:iCs w:val="0"/>
+          <w:caps w:val="0"/>
+          <w:color w:val="000000"/>
+          <w:spacing w:val="0"/>
+          <w:sz w:val="24"/>
+          <w:szCs w:val="24"/>
+          <w:shd w:val="clear" w:fill="FFFFFF"/>
+          <w:vertAlign w:val="baseline"/>
+          <w:lang w:val="en-US"/>
+        </w:rPr>
+      </w:pPr>
+      <w:r>
+        <w:rPr>
+          <w:rFonts w:hint="default" w:ascii="Arial" w:hAnsi="Arial" w:eastAsia="sans-serif"/>
+          <w:b w:val="0"/>
+          <w:bCs w:val="0"/>
+          <w:i w:val="0"/>
+          <w:iCs w:val="0"/>
+          <w:caps w:val="0"/>
+          <w:color w:val="000000"/>
+          <w:spacing w:val="0"/>
+          <w:sz w:val="24"/>
+          <w:szCs w:val="24"/>
+          <w:shd w:val="clear" w:fill="FFFFFF"/>
+          <w:vertAlign w:val="baseline"/>
+          <w:lang w:val="en-US"/>
+        </w:rPr>
+        <w:t>-TeleportChip:</w:t>
+      </w:r>
+    </w:p>
+    <w:p>
+      <w:pPr>
+        <w:pStyle w:val="7"/>
+        <w:keepNext w:val="0"/>
+        <w:keepLines w:val="0"/>
+        <w:widowControl/>
+        <w:suppressLineNumbers w:val="0"/>
+        <w:pBdr>
+          <w:top w:val="none" w:color="auto" w:sz="0" w:space="0"/>
+          <w:left w:val="none" w:color="auto" w:sz="0" w:space="0"/>
+          <w:bottom w:val="none" w:color="auto" w:sz="0" w:space="0"/>
+          <w:right w:val="none" w:color="auto" w:sz="0" w:space="0"/>
+        </w:pBdr>
+        <w:spacing w:before="0" w:beforeAutospacing="0" w:after="128" w:afterAutospacing="0"/>
+        <w:ind w:right="0" w:firstLine="708" w:firstLineChars="0"/>
+        <w:jc w:val="left"/>
+        <w:textAlignment w:val="baseline"/>
+        <w:rPr>
+          <w:rFonts w:hint="default" w:ascii="Arial" w:hAnsi="Arial" w:eastAsia="sans-serif"/>
+          <w:b w:val="0"/>
+          <w:bCs w:val="0"/>
+          <w:i w:val="0"/>
+          <w:iCs w:val="0"/>
+          <w:caps w:val="0"/>
+          <w:color w:val="000000"/>
+          <w:spacing w:val="0"/>
+          <w:sz w:val="24"/>
+          <w:szCs w:val="24"/>
+          <w:shd w:val="clear" w:fill="FFFFFF"/>
+          <w:vertAlign w:val="baseline"/>
+          <w:lang w:val="en-US"/>
+        </w:rPr>
+      </w:pPr>
+      <w:r>
+        <w:rPr>
+          <w:rFonts w:hint="default" w:ascii="Arial" w:hAnsi="Arial" w:eastAsia="sans-serif"/>
+          <w:b w:val="0"/>
+          <w:bCs w:val="0"/>
+          <w:i w:val="0"/>
+          <w:iCs w:val="0"/>
+          <w:caps w:val="0"/>
+          <w:color w:val="000000"/>
+          <w:spacing w:val="0"/>
+          <w:sz w:val="24"/>
+          <w:szCs w:val="24"/>
+          <w:shd w:val="clear" w:fill="FFFFFF"/>
+          <w:vertAlign w:val="baseline"/>
+          <w:lang w:val="en-US"/>
+        </w:rPr>
+        <w:t>Habilidad: Teletransporta la ficha a una casilla aleatoria.</w:t>
+      </w:r>
+    </w:p>
+    <w:p>
+      <w:pPr>
+        <w:pStyle w:val="7"/>
+        <w:keepNext w:val="0"/>
+        <w:keepLines w:val="0"/>
+        <w:widowControl/>
+        <w:suppressLineNumbers w:val="0"/>
+        <w:pBdr>
+          <w:top w:val="none" w:color="auto" w:sz="0" w:space="0"/>
+          <w:left w:val="none" w:color="auto" w:sz="0" w:space="0"/>
+          <w:bottom w:val="none" w:color="auto" w:sz="0" w:space="0"/>
+          <w:right w:val="none" w:color="auto" w:sz="0" w:space="0"/>
+        </w:pBdr>
+        <w:spacing w:before="0" w:beforeAutospacing="0" w:after="128" w:afterAutospacing="0"/>
+        <w:ind w:right="0" w:firstLine="708" w:firstLineChars="0"/>
+        <w:jc w:val="left"/>
+        <w:textAlignment w:val="baseline"/>
+        <w:rPr>
+          <w:rFonts w:hint="default" w:ascii="Arial" w:hAnsi="Arial" w:eastAsia="sans-serif"/>
+          <w:b w:val="0"/>
+          <w:bCs w:val="0"/>
+          <w:i w:val="0"/>
+          <w:iCs w:val="0"/>
+          <w:caps w:val="0"/>
+          <w:color w:val="000000"/>
+          <w:spacing w:val="0"/>
+          <w:sz w:val="24"/>
+          <w:szCs w:val="24"/>
+          <w:shd w:val="clear" w:fill="FFFFFF"/>
+          <w:vertAlign w:val="baseline"/>
+          <w:lang w:val="en-US"/>
+        </w:rPr>
+      </w:pPr>
+      <w:r>
+        <w:rPr>
+          <w:rFonts w:hint="default" w:ascii="Arial" w:hAnsi="Arial" w:eastAsia="sans-serif"/>
+          <w:b w:val="0"/>
+          <w:bCs w:val="0"/>
+          <w:i w:val="0"/>
+          <w:iCs w:val="0"/>
+          <w:caps w:val="0"/>
+          <w:color w:val="000000"/>
+          <w:spacing w:val="0"/>
+          <w:sz w:val="24"/>
+          <w:szCs w:val="24"/>
+          <w:shd w:val="clear" w:fill="FFFFFF"/>
+          <w:vertAlign w:val="baseline"/>
+          <w:lang w:val="en-US"/>
+        </w:rPr>
+        <w:t>Stats base: Velocidad 4, Cooldown 5.</w:t>
+      </w:r>
+    </w:p>
+    <w:p>
+      <w:pPr>
+        <w:pStyle w:val="7"/>
+        <w:keepNext w:val="0"/>
+        <w:keepLines w:val="0"/>
+        <w:widowControl/>
+        <w:suppressLineNumbers w:val="0"/>
+        <w:pBdr>
+          <w:top w:val="none" w:color="auto" w:sz="0" w:space="0"/>
+          <w:left w:val="none" w:color="auto" w:sz="0" w:space="0"/>
+          <w:bottom w:val="none" w:color="auto" w:sz="0" w:space="0"/>
+          <w:right w:val="none" w:color="auto" w:sz="0" w:space="0"/>
+        </w:pBdr>
+        <w:spacing w:before="0" w:beforeAutospacing="0" w:after="128" w:afterAutospacing="0"/>
+        <w:ind w:right="0"/>
+        <w:jc w:val="left"/>
+        <w:textAlignment w:val="baseline"/>
+        <w:rPr>
+          <w:rFonts w:hint="default" w:ascii="Arial" w:hAnsi="Arial" w:eastAsia="sans-serif"/>
+          <w:b w:val="0"/>
+          <w:bCs w:val="0"/>
+          <w:i w:val="0"/>
+          <w:iCs w:val="0"/>
+          <w:caps w:val="0"/>
+          <w:color w:val="000000"/>
+          <w:spacing w:val="0"/>
+          <w:sz w:val="24"/>
+          <w:szCs w:val="24"/>
+          <w:shd w:val="clear" w:fill="FFFFFF"/>
+          <w:vertAlign w:val="baseline"/>
+          <w:lang w:val="en-US"/>
+        </w:rPr>
+      </w:pPr>
+    </w:p>
+    <w:p>
+      <w:pPr>
+        <w:pStyle w:val="7"/>
+        <w:keepNext w:val="0"/>
+        <w:keepLines w:val="0"/>
+        <w:widowControl/>
+        <w:suppressLineNumbers w:val="0"/>
+        <w:pBdr>
+          <w:top w:val="none" w:color="auto" w:sz="0" w:space="0"/>
+          <w:left w:val="none" w:color="auto" w:sz="0" w:space="0"/>
+          <w:bottom w:val="none" w:color="auto" w:sz="0" w:space="0"/>
+          <w:right w:val="none" w:color="auto" w:sz="0" w:space="0"/>
+        </w:pBdr>
+        <w:spacing w:before="0" w:beforeAutospacing="0" w:after="128" w:afterAutospacing="0"/>
+        <w:ind w:right="0"/>
+        <w:jc w:val="left"/>
+        <w:textAlignment w:val="baseline"/>
+        <w:rPr>
+          <w:rFonts w:hint="default" w:ascii="Arial" w:hAnsi="Arial" w:eastAsia="sans-serif"/>
+          <w:b w:val="0"/>
+          <w:bCs w:val="0"/>
+          <w:i w:val="0"/>
+          <w:iCs w:val="0"/>
+          <w:caps w:val="0"/>
+          <w:color w:val="000000"/>
+          <w:spacing w:val="0"/>
+          <w:sz w:val="24"/>
+          <w:szCs w:val="24"/>
+          <w:shd w:val="clear" w:fill="FFFFFF"/>
+          <w:vertAlign w:val="baseline"/>
+          <w:lang w:val="en-US"/>
+        </w:rPr>
+      </w:pPr>
+      <w:r>
+        <w:rPr>
+          <w:rFonts w:hint="default" w:ascii="Arial" w:hAnsi="Arial" w:eastAsia="sans-serif"/>
+          <w:b w:val="0"/>
+          <w:bCs w:val="0"/>
+          <w:i w:val="0"/>
+          <w:iCs w:val="0"/>
+          <w:caps w:val="0"/>
+          <w:color w:val="000000"/>
+          <w:spacing w:val="0"/>
+          <w:sz w:val="24"/>
+          <w:szCs w:val="24"/>
+          <w:shd w:val="clear" w:fill="FFFFFF"/>
+          <w:vertAlign w:val="baseline"/>
+          <w:lang w:val="en-US"/>
+        </w:rPr>
+        <w:t>-TrapChip:</w:t>
+      </w:r>
+    </w:p>
+    <w:p>
+      <w:pPr>
+        <w:pStyle w:val="7"/>
+        <w:keepNext w:val="0"/>
+        <w:keepLines w:val="0"/>
+        <w:widowControl/>
+        <w:suppressLineNumbers w:val="0"/>
+        <w:pBdr>
+          <w:top w:val="none" w:color="auto" w:sz="0" w:space="0"/>
+          <w:left w:val="none" w:color="auto" w:sz="0" w:space="0"/>
+          <w:bottom w:val="none" w:color="auto" w:sz="0" w:space="0"/>
+          <w:right w:val="none" w:color="auto" w:sz="0" w:space="0"/>
+        </w:pBdr>
+        <w:spacing w:before="0" w:beforeAutospacing="0" w:after="128" w:afterAutospacing="0"/>
+        <w:ind w:right="0" w:firstLine="708" w:firstLineChars="0"/>
+        <w:jc w:val="left"/>
+        <w:textAlignment w:val="baseline"/>
+        <w:rPr>
+          <w:rFonts w:hint="default" w:ascii="Arial" w:hAnsi="Arial" w:eastAsia="sans-serif"/>
+          <w:b w:val="0"/>
+          <w:bCs w:val="0"/>
+          <w:i w:val="0"/>
+          <w:iCs w:val="0"/>
+          <w:caps w:val="0"/>
+          <w:color w:val="000000"/>
+          <w:spacing w:val="0"/>
+          <w:sz w:val="24"/>
+          <w:szCs w:val="24"/>
+          <w:shd w:val="clear" w:fill="FFFFFF"/>
+          <w:vertAlign w:val="baseline"/>
+          <w:lang w:val="en-US"/>
+        </w:rPr>
+      </w:pPr>
+      <w:r>
+        <w:rPr>
+          <w:rFonts w:hint="default" w:ascii="Arial" w:hAnsi="Arial" w:eastAsia="sans-serif"/>
+          <w:b w:val="0"/>
+          <w:bCs w:val="0"/>
+          <w:i w:val="0"/>
+          <w:iCs w:val="0"/>
+          <w:caps w:val="0"/>
+          <w:color w:val="000000"/>
+          <w:spacing w:val="0"/>
+          <w:sz w:val="24"/>
+          <w:szCs w:val="24"/>
+          <w:shd w:val="clear" w:fill="FFFFFF"/>
+          <w:vertAlign w:val="baseline"/>
+          <w:lang w:val="en-US"/>
+        </w:rPr>
+        <w:t>Habilidad: A</w:t>
+      </w:r>
+      <w:r>
+        <w:rPr>
+          <w:rFonts w:hint="default" w:ascii="Arial" w:hAnsi="Arial" w:eastAsia="sans-serif"/>
+          <w:b w:val="0"/>
+          <w:bCs w:val="0"/>
+          <w:i w:val="0"/>
+          <w:iCs w:val="0"/>
+          <w:caps w:val="0"/>
+          <w:color w:val="000000"/>
+          <w:spacing w:val="0"/>
+          <w:sz w:val="24"/>
+          <w:szCs w:val="24"/>
+          <w:shd w:val="clear" w:fill="FFFFFF"/>
+          <w:vertAlign w:val="baseline"/>
+          <w:lang w:val="es-ES"/>
+        </w:rPr>
+        <w:t>ú</w:t>
+      </w:r>
+      <w:r>
+        <w:rPr>
+          <w:rFonts w:hint="default" w:ascii="Arial" w:hAnsi="Arial" w:eastAsia="sans-serif"/>
+          <w:b w:val="0"/>
+          <w:bCs w:val="0"/>
+          <w:i w:val="0"/>
+          <w:iCs w:val="0"/>
+          <w:caps w:val="0"/>
+          <w:color w:val="000000"/>
+          <w:spacing w:val="0"/>
+          <w:sz w:val="24"/>
+          <w:szCs w:val="24"/>
+          <w:shd w:val="clear" w:fill="FFFFFF"/>
+          <w:vertAlign w:val="baseline"/>
+          <w:lang w:val="en-US"/>
+        </w:rPr>
+        <w:t>n no definida.</w:t>
+      </w:r>
+    </w:p>
+    <w:p>
+      <w:pPr>
+        <w:pStyle w:val="7"/>
+        <w:keepNext w:val="0"/>
+        <w:keepLines w:val="0"/>
+        <w:widowControl/>
+        <w:suppressLineNumbers w:val="0"/>
+        <w:pBdr>
+          <w:top w:val="none" w:color="auto" w:sz="0" w:space="0"/>
+          <w:left w:val="none" w:color="auto" w:sz="0" w:space="0"/>
+          <w:bottom w:val="none" w:color="auto" w:sz="0" w:space="0"/>
+          <w:right w:val="none" w:color="auto" w:sz="0" w:space="0"/>
+        </w:pBdr>
+        <w:spacing w:before="0" w:beforeAutospacing="0" w:after="128" w:afterAutospacing="0"/>
+        <w:ind w:right="0" w:firstLine="708" w:firstLineChars="0"/>
+        <w:jc w:val="left"/>
+        <w:textAlignment w:val="baseline"/>
+        <w:rPr>
+          <w:rFonts w:hint="default" w:ascii="Arial" w:hAnsi="Arial" w:eastAsia="sans-serif"/>
+          <w:b w:val="0"/>
+          <w:bCs w:val="0"/>
+          <w:i w:val="0"/>
+          <w:iCs w:val="0"/>
+          <w:caps w:val="0"/>
+          <w:color w:val="000000"/>
+          <w:spacing w:val="0"/>
+          <w:sz w:val="24"/>
+          <w:szCs w:val="24"/>
+          <w:shd w:val="clear" w:fill="FFFFFF"/>
+          <w:vertAlign w:val="baseline"/>
+          <w:lang w:val="en-US"/>
+        </w:rPr>
+      </w:pPr>
+      <w:r>
+        <w:rPr>
+          <w:rFonts w:hint="default" w:ascii="Arial" w:hAnsi="Arial" w:eastAsia="sans-serif"/>
+          <w:b w:val="0"/>
+          <w:bCs w:val="0"/>
+          <w:i w:val="0"/>
+          <w:iCs w:val="0"/>
+          <w:caps w:val="0"/>
+          <w:color w:val="000000"/>
+          <w:spacing w:val="0"/>
+          <w:sz w:val="24"/>
+          <w:szCs w:val="24"/>
+          <w:shd w:val="clear" w:fill="FFFFFF"/>
+          <w:vertAlign w:val="baseline"/>
+          <w:lang w:val="en-US"/>
+        </w:rPr>
+        <w:t>Stats base: Velocidad 4, Cooldown 6.</w:t>
+      </w:r>
+    </w:p>
+    <w:p>
+      <w:pPr>
+        <w:pStyle w:val="7"/>
+        <w:keepNext w:val="0"/>
+        <w:keepLines w:val="0"/>
+        <w:widowControl/>
+        <w:suppressLineNumbers w:val="0"/>
+        <w:pBdr>
+          <w:top w:val="none" w:color="auto" w:sz="0" w:space="0"/>
+          <w:left w:val="none" w:color="auto" w:sz="0" w:space="0"/>
+          <w:bottom w:val="none" w:color="auto" w:sz="0" w:space="0"/>
+          <w:right w:val="none" w:color="auto" w:sz="0" w:space="0"/>
+        </w:pBdr>
+        <w:spacing w:before="0" w:beforeAutospacing="0" w:after="128" w:afterAutospacing="0"/>
+        <w:ind w:right="0" w:firstLine="708" w:firstLineChars="0"/>
+        <w:jc w:val="left"/>
+        <w:textAlignment w:val="baseline"/>
+        <w:rPr>
+          <w:rFonts w:hint="default" w:ascii="Arial" w:hAnsi="Arial" w:eastAsia="sans-serif"/>
+          <w:b w:val="0"/>
+          <w:bCs w:val="0"/>
+          <w:i w:val="0"/>
+          <w:iCs w:val="0"/>
+          <w:caps w:val="0"/>
+          <w:color w:val="000000"/>
+          <w:spacing w:val="0"/>
+          <w:sz w:val="24"/>
+          <w:szCs w:val="24"/>
+          <w:shd w:val="clear" w:fill="FFFFFF"/>
+          <w:vertAlign w:val="baseline"/>
+          <w:lang w:val="en-US"/>
+        </w:rPr>
+      </w:pPr>
+    </w:p>
+    <w:p>
+      <w:pPr>
+        <w:pStyle w:val="7"/>
+        <w:keepNext w:val="0"/>
+        <w:keepLines w:val="0"/>
+        <w:widowControl/>
+        <w:suppressLineNumbers w:val="0"/>
+        <w:pBdr>
+          <w:top w:val="none" w:color="auto" w:sz="0" w:space="0"/>
+          <w:left w:val="none" w:color="auto" w:sz="0" w:space="0"/>
+          <w:bottom w:val="none" w:color="auto" w:sz="0" w:space="0"/>
+          <w:right w:val="none" w:color="auto" w:sz="0" w:space="0"/>
+        </w:pBdr>
+        <w:spacing w:before="0" w:beforeAutospacing="0" w:after="128" w:afterAutospacing="0"/>
+        <w:ind w:right="0" w:firstLine="708" w:firstLineChars="0"/>
+        <w:jc w:val="center"/>
+        <w:textAlignment w:val="baseline"/>
+        <w:rPr>
+          <w:rFonts w:hint="default" w:ascii="Arial" w:hAnsi="Arial" w:eastAsia="sans-serif"/>
+          <w:b/>
+          <w:bCs/>
+          <w:i w:val="0"/>
+          <w:iCs w:val="0"/>
+          <w:caps w:val="0"/>
+          <w:color w:val="000000"/>
+          <w:spacing w:val="0"/>
+          <w:sz w:val="28"/>
+          <w:szCs w:val="28"/>
+          <w:shd w:val="clear" w:fill="FFFFFF"/>
+          <w:vertAlign w:val="baseline"/>
+          <w:lang w:val="es-ES"/>
+        </w:rPr>
+      </w:pPr>
+      <w:r>
+        <w:rPr>
+          <w:rFonts w:hint="default" w:ascii="Arial" w:hAnsi="Arial" w:eastAsia="sans-serif"/>
+          <w:b/>
+          <w:bCs/>
+          <w:i w:val="0"/>
+          <w:iCs w:val="0"/>
+          <w:caps w:val="0"/>
+          <w:color w:val="000000"/>
+          <w:spacing w:val="0"/>
+          <w:sz w:val="28"/>
+          <w:szCs w:val="28"/>
+          <w:shd w:val="clear" w:fill="FFFFFF"/>
+          <w:vertAlign w:val="baseline"/>
+          <w:lang w:val="es-ES"/>
+        </w:rPr>
+        <w:t>Tutorial</w:t>
+      </w:r>
+    </w:p>
+    <w:p>
+      <w:pPr>
+        <w:pStyle w:val="7"/>
+        <w:keepNext w:val="0"/>
+        <w:keepLines w:val="0"/>
+        <w:widowControl/>
+        <w:suppressLineNumbers w:val="0"/>
+        <w:pBdr>
+          <w:top w:val="none" w:color="auto" w:sz="0" w:space="0"/>
+          <w:left w:val="none" w:color="auto" w:sz="0" w:space="0"/>
+          <w:bottom w:val="none" w:color="auto" w:sz="0" w:space="0"/>
+          <w:right w:val="none" w:color="auto" w:sz="0" w:space="0"/>
+        </w:pBdr>
+        <w:spacing w:before="0" w:beforeAutospacing="0" w:after="128" w:afterAutospacing="0"/>
+        <w:ind w:right="0"/>
+        <w:jc w:val="left"/>
+        <w:textAlignment w:val="baseline"/>
+        <w:rPr>
+          <w:rFonts w:hint="default" w:ascii="Arial" w:hAnsi="Arial" w:eastAsia="sans-serif"/>
+          <w:b w:val="0"/>
+          <w:bCs w:val="0"/>
+          <w:i w:val="0"/>
+          <w:iCs w:val="0"/>
+          <w:caps w:val="0"/>
+          <w:color w:val="000000"/>
+          <w:spacing w:val="0"/>
+          <w:sz w:val="24"/>
+          <w:szCs w:val="24"/>
+          <w:shd w:val="clear" w:fill="FFFFFF"/>
+          <w:vertAlign w:val="baseline"/>
+          <w:lang w:val="es-ES"/>
+        </w:rPr>
+      </w:pPr>
+      <w:r>
+        <w:rPr>
+          <w:rFonts w:hint="default" w:ascii="Arial" w:hAnsi="Arial" w:eastAsia="sans-serif"/>
+          <w:b w:val="0"/>
+          <w:bCs w:val="0"/>
+          <w:i w:val="0"/>
+          <w:iCs w:val="0"/>
+          <w:caps w:val="0"/>
+          <w:color w:val="000000"/>
+          <w:spacing w:val="0"/>
+          <w:sz w:val="24"/>
+          <w:szCs w:val="24"/>
+          <w:shd w:val="clear" w:fill="FFFFFF"/>
+          <w:vertAlign w:val="baseline"/>
+          <w:lang w:val="es-ES"/>
+        </w:rPr>
+        <w:t>El jugador comienza en la escena del menú. Aquí el jugador puede acceder a Settings, Créditos y Creation o salir del juego.</w:t>
+      </w:r>
+    </w:p>
+    <w:p>
+      <w:pPr>
+        <w:pStyle w:val="7"/>
+        <w:keepNext w:val="0"/>
+        <w:keepLines w:val="0"/>
+        <w:widowControl/>
+        <w:suppressLineNumbers w:val="0"/>
+        <w:pBdr>
+          <w:top w:val="none" w:color="auto" w:sz="0" w:space="0"/>
+          <w:left w:val="none" w:color="auto" w:sz="0" w:space="0"/>
+          <w:bottom w:val="none" w:color="auto" w:sz="0" w:space="0"/>
+          <w:right w:val="none" w:color="auto" w:sz="0" w:space="0"/>
+        </w:pBdr>
+        <w:spacing w:before="0" w:beforeAutospacing="0" w:after="128" w:afterAutospacing="0"/>
+        <w:ind w:right="0"/>
+        <w:jc w:val="left"/>
+        <w:textAlignment w:val="baseline"/>
+        <w:rPr>
+          <w:rFonts w:hint="default" w:ascii="Arial" w:hAnsi="Arial" w:eastAsia="sans-serif"/>
+          <w:b w:val="0"/>
+          <w:bCs w:val="0"/>
+          <w:i w:val="0"/>
+          <w:iCs w:val="0"/>
+          <w:caps w:val="0"/>
+          <w:color w:val="000000"/>
+          <w:spacing w:val="0"/>
+          <w:sz w:val="24"/>
+          <w:szCs w:val="24"/>
+          <w:shd w:val="clear" w:fill="FFFFFF"/>
+          <w:vertAlign w:val="baseline"/>
+          <w:lang w:val="es-ES"/>
+        </w:rPr>
+      </w:pPr>
+      <w:r>
+        <w:rPr>
+          <w:rFonts w:hint="default" w:ascii="Arial" w:hAnsi="Arial" w:eastAsia="sans-serif"/>
+          <w:b w:val="0"/>
+          <w:bCs w:val="0"/>
+          <w:i w:val="0"/>
+          <w:iCs w:val="0"/>
+          <w:caps w:val="0"/>
+          <w:color w:val="000000"/>
+          <w:spacing w:val="0"/>
+          <w:sz w:val="24"/>
+          <w:szCs w:val="24"/>
+          <w:shd w:val="clear" w:fill="FFFFFF"/>
+          <w:vertAlign w:val="baseline"/>
+          <w:lang w:val="es-ES"/>
+        </w:rPr>
+        <w:t>En Creation los jugadores se encontrarán con un mensaje. Para avanzar presionar Enter. Aparecerá un pergamino donde los jugadores deben indicar cuántos son, sus nombres y con cuántas fichas jugará</w:t>
+      </w:r>
       <w:bookmarkStart w:id="0" w:name="_GoBack"/>
       <w:bookmarkEnd w:id="0"/>
-    </w:p>
-    <w:p>
-      <w:pPr>
-        <w:pStyle w:val="7"/>
-        <w:keepNext w:val="0"/>
-        <w:keepLines w:val="0"/>
-        <w:widowControl/>
-        <w:suppressLineNumbers w:val="0"/>
-        <w:pBdr>
-          <w:top w:val="none" w:color="auto" w:sz="0" w:space="0"/>
-          <w:left w:val="none" w:color="auto" w:sz="0" w:space="0"/>
-          <w:bottom w:val="none" w:color="auto" w:sz="0" w:space="0"/>
-          <w:right w:val="none" w:color="auto" w:sz="0" w:space="0"/>
-        </w:pBdr>
-        <w:spacing w:before="0" w:beforeAutospacing="0" w:after="128" w:afterAutospacing="0"/>
-        <w:ind w:right="0" w:firstLine="708" w:firstLineChars="0"/>
-        <w:jc w:val="left"/>
-        <w:textAlignment w:val="baseline"/>
-        <w:rPr>
-          <w:rFonts w:hint="default" w:ascii="Arial" w:hAnsi="Arial" w:eastAsia="sans-serif"/>
-          <w:b w:val="0"/>
-          <w:bCs w:val="0"/>
-          <w:i w:val="0"/>
-          <w:iCs w:val="0"/>
-          <w:caps w:val="0"/>
-          <w:color w:val="000000"/>
-          <w:spacing w:val="0"/>
-          <w:sz w:val="24"/>
-          <w:szCs w:val="24"/>
-          <w:shd w:val="clear" w:fill="FFFFFF"/>
-          <w:vertAlign w:val="baseline"/>
-          <w:lang w:val="en-US"/>
-        </w:rPr>
-      </w:pPr>
-      <w:r>
-        <w:rPr>
-          <w:rFonts w:hint="default" w:ascii="Arial" w:hAnsi="Arial" w:eastAsia="sans-serif"/>
-          <w:b w:val="0"/>
-          <w:bCs w:val="0"/>
-          <w:i w:val="0"/>
-          <w:iCs w:val="0"/>
-          <w:caps w:val="0"/>
-          <w:color w:val="000000"/>
-          <w:spacing w:val="0"/>
-          <w:sz w:val="24"/>
-          <w:szCs w:val="24"/>
-          <w:shd w:val="clear" w:fill="FFFFFF"/>
-          <w:vertAlign w:val="baseline"/>
-          <w:lang w:val="en-US"/>
-        </w:rPr>
-        <w:t>Habilidad: Ninguna.</w:t>
-      </w:r>
-    </w:p>
-    <w:p>
-      <w:pPr>
-        <w:pStyle w:val="7"/>
-        <w:keepNext w:val="0"/>
-        <w:keepLines w:val="0"/>
-        <w:widowControl/>
-        <w:suppressLineNumbers w:val="0"/>
-        <w:pBdr>
-          <w:top w:val="none" w:color="auto" w:sz="0" w:space="0"/>
-          <w:left w:val="none" w:color="auto" w:sz="0" w:space="0"/>
-          <w:bottom w:val="none" w:color="auto" w:sz="0" w:space="0"/>
-          <w:right w:val="none" w:color="auto" w:sz="0" w:space="0"/>
-        </w:pBdr>
-        <w:spacing w:before="0" w:beforeAutospacing="0" w:after="128" w:afterAutospacing="0"/>
-        <w:ind w:right="0" w:firstLine="708" w:firstLineChars="0"/>
-        <w:jc w:val="left"/>
-        <w:textAlignment w:val="baseline"/>
-        <w:rPr>
-          <w:rFonts w:hint="default" w:ascii="Arial" w:hAnsi="Arial" w:eastAsia="sans-serif"/>
-          <w:b w:val="0"/>
-          <w:bCs w:val="0"/>
-          <w:i w:val="0"/>
-          <w:iCs w:val="0"/>
-          <w:caps w:val="0"/>
-          <w:color w:val="000000"/>
-          <w:spacing w:val="0"/>
-          <w:sz w:val="24"/>
-          <w:szCs w:val="24"/>
-          <w:shd w:val="clear" w:fill="FFFFFF"/>
-          <w:vertAlign w:val="baseline"/>
-          <w:lang w:val="en-US"/>
-        </w:rPr>
-      </w:pPr>
-      <w:r>
-        <w:rPr>
-          <w:rFonts w:hint="default" w:ascii="Arial" w:hAnsi="Arial" w:eastAsia="sans-serif"/>
-          <w:b w:val="0"/>
-          <w:bCs w:val="0"/>
-          <w:i w:val="0"/>
-          <w:iCs w:val="0"/>
-          <w:caps w:val="0"/>
-          <w:color w:val="000000"/>
-          <w:spacing w:val="0"/>
-          <w:sz w:val="24"/>
-          <w:szCs w:val="24"/>
-          <w:shd w:val="clear" w:fill="FFFFFF"/>
-          <w:vertAlign w:val="baseline"/>
-          <w:lang w:val="en-US"/>
-        </w:rPr>
-        <w:t>Stats base: Velocidad 3, Cooldown 2.</w:t>
+      <w:r>
+        <w:rPr>
+          <w:rFonts w:hint="default" w:ascii="Arial" w:hAnsi="Arial" w:eastAsia="sans-serif"/>
+          <w:b w:val="0"/>
+          <w:bCs w:val="0"/>
+          <w:i w:val="0"/>
+          <w:iCs w:val="0"/>
+          <w:caps w:val="0"/>
+          <w:color w:val="000000"/>
+          <w:spacing w:val="0"/>
+          <w:sz w:val="24"/>
+          <w:szCs w:val="24"/>
+          <w:shd w:val="clear" w:fill="FFFFFF"/>
+          <w:vertAlign w:val="baseline"/>
+          <w:lang w:val="es-ES"/>
+        </w:rPr>
+        <w:t>n. Al confirmar todo esto, avanzarán a Game</w:t>
       </w:r>
     </w:p>
     <w:p>
@@ -7287,9 +9013,27 @@
           <w:szCs w:val="24"/>
           <w:shd w:val="clear" w:fill="FFFFFF"/>
           <w:vertAlign w:val="baseline"/>
-          <w:lang w:val="en-US"/>
-        </w:rPr>
-      </w:pPr>
+          <w:lang w:val="es-ES"/>
+        </w:rPr>
+      </w:pPr>
+      <w:r>
+        <w:rPr>
+          <w:rFonts w:hint="default" w:ascii="Arial" w:hAnsi="Arial" w:eastAsia="sans-serif"/>
+          <w:b w:val="0"/>
+          <w:bCs w:val="0"/>
+          <w:i w:val="0"/>
+          <w:iCs w:val="0"/>
+          <w:caps w:val="0"/>
+          <w:color w:val="000000"/>
+          <w:spacing w:val="0"/>
+          <w:sz w:val="24"/>
+          <w:szCs w:val="24"/>
+          <w:shd w:val="clear" w:fill="FFFFFF"/>
+          <w:vertAlign w:val="baseline"/>
+          <w:lang w:val="es-ES"/>
+        </w:rPr>
+        <w:t>Dentro de Game, el jugador verá el laberinto generado a la derecha. A la izquierda están las fichas disponibles. El jugador debe escoger las fichas que correspondan y confirmar su elección. Lo mismo para todos los jugadores.</w:t>
+      </w:r>
     </w:p>
     <w:p>
       <w:pPr>
@@ -7321,1065 +9065,9 @@
           <w:szCs w:val="24"/>
           <w:shd w:val="clear" w:fill="FFFFFF"/>
           <w:vertAlign w:val="baseline"/>
-          <w:lang w:val="en-US"/>
-        </w:rPr>
-      </w:pPr>
-      <w:r>
-        <w:rPr>
-          <w:rFonts w:hint="default" w:ascii="Arial" w:hAnsi="Arial" w:eastAsia="sans-serif"/>
-          <w:b w:val="0"/>
-          <w:bCs w:val="0"/>
-          <w:i w:val="0"/>
-          <w:iCs w:val="0"/>
-          <w:caps w:val="0"/>
-          <w:color w:val="000000"/>
-          <w:spacing w:val="0"/>
-          <w:sz w:val="24"/>
-          <w:szCs w:val="24"/>
-          <w:shd w:val="clear" w:fill="FFFFFF"/>
-          <w:vertAlign w:val="baseline"/>
-          <w:lang w:val="en-US"/>
-        </w:rPr>
-        <w:t>-CooldownChip:</w:t>
-      </w:r>
-    </w:p>
-    <w:p>
-      <w:pPr>
-        <w:pStyle w:val="7"/>
-        <w:keepNext w:val="0"/>
-        <w:keepLines w:val="0"/>
-        <w:widowControl/>
-        <w:suppressLineNumbers w:val="0"/>
-        <w:pBdr>
-          <w:top w:val="none" w:color="auto" w:sz="0" w:space="0"/>
-          <w:left w:val="none" w:color="auto" w:sz="0" w:space="0"/>
-          <w:bottom w:val="none" w:color="auto" w:sz="0" w:space="0"/>
-          <w:right w:val="none" w:color="auto" w:sz="0" w:space="0"/>
-        </w:pBdr>
-        <w:spacing w:before="0" w:beforeAutospacing="0" w:after="128" w:afterAutospacing="0"/>
-        <w:ind w:right="0" w:firstLine="708" w:firstLineChars="0"/>
-        <w:jc w:val="left"/>
-        <w:textAlignment w:val="baseline"/>
-        <w:rPr>
-          <w:rFonts w:hint="default" w:ascii="Arial" w:hAnsi="Arial" w:eastAsia="sans-serif"/>
-          <w:b w:val="0"/>
-          <w:bCs w:val="0"/>
-          <w:i w:val="0"/>
-          <w:iCs w:val="0"/>
-          <w:caps w:val="0"/>
-          <w:color w:val="000000"/>
-          <w:spacing w:val="0"/>
-          <w:sz w:val="24"/>
-          <w:szCs w:val="24"/>
-          <w:shd w:val="clear" w:fill="FFFFFF"/>
-          <w:vertAlign w:val="baseline"/>
-          <w:lang w:val="en-US"/>
-        </w:rPr>
-      </w:pPr>
-      <w:r>
-        <w:rPr>
-          <w:rFonts w:hint="default" w:ascii="Arial" w:hAnsi="Arial" w:eastAsia="sans-serif"/>
-          <w:b w:val="0"/>
-          <w:bCs w:val="0"/>
-          <w:i w:val="0"/>
-          <w:iCs w:val="0"/>
-          <w:caps w:val="0"/>
-          <w:color w:val="000000"/>
-          <w:spacing w:val="0"/>
-          <w:sz w:val="24"/>
-          <w:szCs w:val="24"/>
-          <w:shd w:val="clear" w:fill="FFFFFF"/>
-          <w:vertAlign w:val="baseline"/>
-          <w:lang w:val="en-US"/>
-        </w:rPr>
-        <w:t>Habilidad: Reduce en 2 el cooldown de todas las fichas del jugador.</w:t>
-      </w:r>
-    </w:p>
-    <w:p>
-      <w:pPr>
-        <w:pStyle w:val="7"/>
-        <w:keepNext w:val="0"/>
-        <w:keepLines w:val="0"/>
-        <w:widowControl/>
-        <w:suppressLineNumbers w:val="0"/>
-        <w:pBdr>
-          <w:top w:val="none" w:color="auto" w:sz="0" w:space="0"/>
-          <w:left w:val="none" w:color="auto" w:sz="0" w:space="0"/>
-          <w:bottom w:val="none" w:color="auto" w:sz="0" w:space="0"/>
-          <w:right w:val="none" w:color="auto" w:sz="0" w:space="0"/>
-        </w:pBdr>
-        <w:spacing w:before="0" w:beforeAutospacing="0" w:after="128" w:afterAutospacing="0"/>
-        <w:ind w:right="0" w:firstLine="708" w:firstLineChars="0"/>
-        <w:jc w:val="left"/>
-        <w:textAlignment w:val="baseline"/>
-        <w:rPr>
-          <w:rFonts w:hint="default" w:ascii="Arial" w:hAnsi="Arial" w:eastAsia="sans-serif"/>
-          <w:b w:val="0"/>
-          <w:bCs w:val="0"/>
-          <w:i w:val="0"/>
-          <w:iCs w:val="0"/>
-          <w:caps w:val="0"/>
-          <w:color w:val="000000"/>
-          <w:spacing w:val="0"/>
-          <w:sz w:val="24"/>
-          <w:szCs w:val="24"/>
-          <w:shd w:val="clear" w:fill="FFFFFF"/>
-          <w:vertAlign w:val="baseline"/>
-          <w:lang w:val="en-US"/>
-        </w:rPr>
-      </w:pPr>
-      <w:r>
-        <w:rPr>
-          <w:rFonts w:hint="default" w:ascii="Arial" w:hAnsi="Arial" w:eastAsia="sans-serif"/>
-          <w:b w:val="0"/>
-          <w:bCs w:val="0"/>
-          <w:i w:val="0"/>
-          <w:iCs w:val="0"/>
-          <w:caps w:val="0"/>
-          <w:color w:val="000000"/>
-          <w:spacing w:val="0"/>
-          <w:sz w:val="24"/>
-          <w:szCs w:val="24"/>
-          <w:shd w:val="clear" w:fill="FFFFFF"/>
-          <w:vertAlign w:val="baseline"/>
-          <w:lang w:val="en-US"/>
-        </w:rPr>
-        <w:t>Stats base: Velocidad 4, Cooldown 5.</w:t>
-      </w:r>
-    </w:p>
-    <w:p>
-      <w:pPr>
-        <w:pStyle w:val="7"/>
-        <w:keepNext w:val="0"/>
-        <w:keepLines w:val="0"/>
-        <w:widowControl/>
-        <w:suppressLineNumbers w:val="0"/>
-        <w:pBdr>
-          <w:top w:val="none" w:color="auto" w:sz="0" w:space="0"/>
-          <w:left w:val="none" w:color="auto" w:sz="0" w:space="0"/>
-          <w:bottom w:val="none" w:color="auto" w:sz="0" w:space="0"/>
-          <w:right w:val="none" w:color="auto" w:sz="0" w:space="0"/>
-        </w:pBdr>
-        <w:spacing w:before="0" w:beforeAutospacing="0" w:after="128" w:afterAutospacing="0"/>
-        <w:ind w:right="0"/>
-        <w:jc w:val="left"/>
-        <w:textAlignment w:val="baseline"/>
-        <w:rPr>
-          <w:rFonts w:hint="default" w:ascii="Arial" w:hAnsi="Arial" w:eastAsia="sans-serif"/>
-          <w:b w:val="0"/>
-          <w:bCs w:val="0"/>
-          <w:i w:val="0"/>
-          <w:iCs w:val="0"/>
-          <w:caps w:val="0"/>
-          <w:color w:val="000000"/>
-          <w:spacing w:val="0"/>
-          <w:sz w:val="24"/>
-          <w:szCs w:val="24"/>
-          <w:shd w:val="clear" w:fill="FFFFFF"/>
-          <w:vertAlign w:val="baseline"/>
-          <w:lang w:val="en-US"/>
-        </w:rPr>
-      </w:pPr>
-    </w:p>
-    <w:p>
-      <w:pPr>
-        <w:pStyle w:val="7"/>
-        <w:keepNext w:val="0"/>
-        <w:keepLines w:val="0"/>
-        <w:widowControl/>
-        <w:suppressLineNumbers w:val="0"/>
-        <w:pBdr>
-          <w:top w:val="none" w:color="auto" w:sz="0" w:space="0"/>
-          <w:left w:val="none" w:color="auto" w:sz="0" w:space="0"/>
-          <w:bottom w:val="none" w:color="auto" w:sz="0" w:space="0"/>
-          <w:right w:val="none" w:color="auto" w:sz="0" w:space="0"/>
-        </w:pBdr>
-        <w:spacing w:before="0" w:beforeAutospacing="0" w:after="128" w:afterAutospacing="0"/>
-        <w:ind w:right="0"/>
-        <w:jc w:val="left"/>
-        <w:textAlignment w:val="baseline"/>
-        <w:rPr>
-          <w:rFonts w:hint="default" w:ascii="Arial" w:hAnsi="Arial" w:eastAsia="sans-serif"/>
-          <w:b w:val="0"/>
-          <w:bCs w:val="0"/>
-          <w:i w:val="0"/>
-          <w:iCs w:val="0"/>
-          <w:caps w:val="0"/>
-          <w:color w:val="000000"/>
-          <w:spacing w:val="0"/>
-          <w:sz w:val="24"/>
-          <w:szCs w:val="24"/>
-          <w:shd w:val="clear" w:fill="FFFFFF"/>
-          <w:vertAlign w:val="baseline"/>
-          <w:lang w:val="en-US"/>
-        </w:rPr>
-      </w:pPr>
-      <w:r>
-        <w:rPr>
-          <w:rFonts w:hint="default" w:ascii="Arial" w:hAnsi="Arial" w:eastAsia="sans-serif"/>
-          <w:b w:val="0"/>
-          <w:bCs w:val="0"/>
-          <w:i w:val="0"/>
-          <w:iCs w:val="0"/>
-          <w:caps w:val="0"/>
-          <w:color w:val="000000"/>
-          <w:spacing w:val="0"/>
-          <w:sz w:val="24"/>
-          <w:szCs w:val="24"/>
-          <w:shd w:val="clear" w:fill="FFFFFF"/>
-          <w:vertAlign w:val="baseline"/>
-          <w:lang w:val="en-US"/>
-        </w:rPr>
-        <w:t>-SpeedChip:</w:t>
-      </w:r>
-    </w:p>
-    <w:p>
-      <w:pPr>
-        <w:pStyle w:val="7"/>
-        <w:keepNext w:val="0"/>
-        <w:keepLines w:val="0"/>
-        <w:widowControl/>
-        <w:suppressLineNumbers w:val="0"/>
-        <w:pBdr>
-          <w:top w:val="none" w:color="auto" w:sz="0" w:space="0"/>
-          <w:left w:val="none" w:color="auto" w:sz="0" w:space="0"/>
-          <w:bottom w:val="none" w:color="auto" w:sz="0" w:space="0"/>
-          <w:right w:val="none" w:color="auto" w:sz="0" w:space="0"/>
-        </w:pBdr>
-        <w:spacing w:before="0" w:beforeAutospacing="0" w:after="128" w:afterAutospacing="0"/>
-        <w:ind w:right="0" w:firstLine="708" w:firstLineChars="0"/>
-        <w:jc w:val="left"/>
-        <w:textAlignment w:val="baseline"/>
-        <w:rPr>
-          <w:rFonts w:hint="default" w:ascii="Arial" w:hAnsi="Arial" w:eastAsia="sans-serif"/>
-          <w:b w:val="0"/>
-          <w:bCs w:val="0"/>
-          <w:i w:val="0"/>
-          <w:iCs w:val="0"/>
-          <w:caps w:val="0"/>
-          <w:color w:val="000000"/>
-          <w:spacing w:val="0"/>
-          <w:sz w:val="24"/>
-          <w:szCs w:val="24"/>
-          <w:shd w:val="clear" w:fill="FFFFFF"/>
-          <w:vertAlign w:val="baseline"/>
-          <w:lang w:val="en-US"/>
-        </w:rPr>
-      </w:pPr>
-      <w:r>
-        <w:rPr>
-          <w:rFonts w:hint="default" w:ascii="Arial" w:hAnsi="Arial" w:eastAsia="sans-serif"/>
-          <w:b w:val="0"/>
-          <w:bCs w:val="0"/>
-          <w:i w:val="0"/>
-          <w:iCs w:val="0"/>
-          <w:caps w:val="0"/>
-          <w:color w:val="000000"/>
-          <w:spacing w:val="0"/>
-          <w:sz w:val="24"/>
-          <w:szCs w:val="24"/>
-          <w:shd w:val="clear" w:fill="FFFFFF"/>
-          <w:vertAlign w:val="baseline"/>
-          <w:lang w:val="en-US"/>
-        </w:rPr>
-        <w:t>Habilidad: Duplica su velocidad.</w:t>
-      </w:r>
-    </w:p>
-    <w:p>
-      <w:pPr>
-        <w:pStyle w:val="7"/>
-        <w:keepNext w:val="0"/>
-        <w:keepLines w:val="0"/>
-        <w:widowControl/>
-        <w:suppressLineNumbers w:val="0"/>
-        <w:pBdr>
-          <w:top w:val="none" w:color="auto" w:sz="0" w:space="0"/>
-          <w:left w:val="none" w:color="auto" w:sz="0" w:space="0"/>
-          <w:bottom w:val="none" w:color="auto" w:sz="0" w:space="0"/>
-          <w:right w:val="none" w:color="auto" w:sz="0" w:space="0"/>
-        </w:pBdr>
-        <w:spacing w:before="0" w:beforeAutospacing="0" w:after="128" w:afterAutospacing="0"/>
-        <w:ind w:right="0" w:firstLine="708" w:firstLineChars="0"/>
-        <w:jc w:val="left"/>
-        <w:textAlignment w:val="baseline"/>
-        <w:rPr>
-          <w:rFonts w:hint="default" w:ascii="Arial" w:hAnsi="Arial" w:eastAsia="sans-serif"/>
-          <w:b w:val="0"/>
-          <w:bCs w:val="0"/>
-          <w:i w:val="0"/>
-          <w:iCs w:val="0"/>
-          <w:caps w:val="0"/>
-          <w:color w:val="000000"/>
-          <w:spacing w:val="0"/>
-          <w:sz w:val="24"/>
-          <w:szCs w:val="24"/>
-          <w:shd w:val="clear" w:fill="FFFFFF"/>
-          <w:vertAlign w:val="baseline"/>
-          <w:lang w:val="en-US"/>
-        </w:rPr>
-      </w:pPr>
-      <w:r>
-        <w:rPr>
-          <w:rFonts w:hint="default" w:ascii="Arial" w:hAnsi="Arial" w:eastAsia="sans-serif"/>
-          <w:b w:val="0"/>
-          <w:bCs w:val="0"/>
-          <w:i w:val="0"/>
-          <w:iCs w:val="0"/>
-          <w:caps w:val="0"/>
-          <w:color w:val="000000"/>
-          <w:spacing w:val="0"/>
-          <w:sz w:val="24"/>
-          <w:szCs w:val="24"/>
-          <w:shd w:val="clear" w:fill="FFFFFF"/>
-          <w:vertAlign w:val="baseline"/>
-          <w:lang w:val="en-US"/>
-        </w:rPr>
-        <w:t>Stats base: Velocidad 5, Cooldown 3.</w:t>
-      </w:r>
-    </w:p>
-    <w:p>
-      <w:pPr>
-        <w:pStyle w:val="7"/>
-        <w:keepNext w:val="0"/>
-        <w:keepLines w:val="0"/>
-        <w:widowControl/>
-        <w:suppressLineNumbers w:val="0"/>
-        <w:pBdr>
-          <w:top w:val="none" w:color="auto" w:sz="0" w:space="0"/>
-          <w:left w:val="none" w:color="auto" w:sz="0" w:space="0"/>
-          <w:bottom w:val="none" w:color="auto" w:sz="0" w:space="0"/>
-          <w:right w:val="none" w:color="auto" w:sz="0" w:space="0"/>
-        </w:pBdr>
-        <w:spacing w:before="0" w:beforeAutospacing="0" w:after="128" w:afterAutospacing="0"/>
-        <w:ind w:right="0" w:firstLine="708" w:firstLineChars="0"/>
-        <w:jc w:val="left"/>
-        <w:textAlignment w:val="baseline"/>
-        <w:rPr>
-          <w:rFonts w:hint="default" w:ascii="Arial" w:hAnsi="Arial" w:eastAsia="sans-serif"/>
-          <w:b w:val="0"/>
-          <w:bCs w:val="0"/>
-          <w:i w:val="0"/>
-          <w:iCs w:val="0"/>
-          <w:caps w:val="0"/>
-          <w:color w:val="000000"/>
-          <w:spacing w:val="0"/>
-          <w:sz w:val="24"/>
-          <w:szCs w:val="24"/>
-          <w:shd w:val="clear" w:fill="FFFFFF"/>
-          <w:vertAlign w:val="baseline"/>
-          <w:lang w:val="en-US"/>
-        </w:rPr>
-      </w:pPr>
-    </w:p>
-    <w:p>
-      <w:pPr>
-        <w:pStyle w:val="7"/>
-        <w:keepNext w:val="0"/>
-        <w:keepLines w:val="0"/>
-        <w:widowControl/>
-        <w:suppressLineNumbers w:val="0"/>
-        <w:pBdr>
-          <w:top w:val="none" w:color="auto" w:sz="0" w:space="0"/>
-          <w:left w:val="none" w:color="auto" w:sz="0" w:space="0"/>
-          <w:bottom w:val="none" w:color="auto" w:sz="0" w:space="0"/>
-          <w:right w:val="none" w:color="auto" w:sz="0" w:space="0"/>
-        </w:pBdr>
-        <w:spacing w:before="0" w:beforeAutospacing="0" w:after="128" w:afterAutospacing="0"/>
-        <w:ind w:right="0"/>
-        <w:jc w:val="left"/>
-        <w:textAlignment w:val="baseline"/>
-        <w:rPr>
-          <w:rFonts w:hint="default" w:ascii="Arial" w:hAnsi="Arial" w:eastAsia="sans-serif"/>
-          <w:b w:val="0"/>
-          <w:bCs w:val="0"/>
-          <w:i w:val="0"/>
-          <w:iCs w:val="0"/>
-          <w:caps w:val="0"/>
-          <w:color w:val="000000"/>
-          <w:spacing w:val="0"/>
-          <w:sz w:val="24"/>
-          <w:szCs w:val="24"/>
-          <w:shd w:val="clear" w:fill="FFFFFF"/>
-          <w:vertAlign w:val="baseline"/>
-          <w:lang w:val="en-US"/>
-        </w:rPr>
-      </w:pPr>
-      <w:r>
-        <w:rPr>
-          <w:rFonts w:hint="default" w:ascii="Arial" w:hAnsi="Arial" w:eastAsia="sans-serif"/>
-          <w:b w:val="0"/>
-          <w:bCs w:val="0"/>
-          <w:i w:val="0"/>
-          <w:iCs w:val="0"/>
-          <w:caps w:val="0"/>
-          <w:color w:val="000000"/>
-          <w:spacing w:val="0"/>
-          <w:sz w:val="24"/>
-          <w:szCs w:val="24"/>
-          <w:shd w:val="clear" w:fill="FFFFFF"/>
-          <w:vertAlign w:val="baseline"/>
-          <w:lang w:val="en-US"/>
-        </w:rPr>
-        <w:t>-InvisibilityChip</w:t>
-      </w:r>
-    </w:p>
-    <w:p>
-      <w:pPr>
-        <w:pStyle w:val="7"/>
-        <w:keepNext w:val="0"/>
-        <w:keepLines w:val="0"/>
-        <w:widowControl/>
-        <w:suppressLineNumbers w:val="0"/>
-        <w:pBdr>
-          <w:top w:val="none" w:color="auto" w:sz="0" w:space="0"/>
-          <w:left w:val="none" w:color="auto" w:sz="0" w:space="0"/>
-          <w:bottom w:val="none" w:color="auto" w:sz="0" w:space="0"/>
-          <w:right w:val="none" w:color="auto" w:sz="0" w:space="0"/>
-        </w:pBdr>
-        <w:spacing w:before="0" w:beforeAutospacing="0" w:after="128" w:afterAutospacing="0"/>
-        <w:ind w:right="0" w:firstLine="708" w:firstLineChars="0"/>
-        <w:jc w:val="left"/>
-        <w:textAlignment w:val="baseline"/>
-        <w:rPr>
-          <w:rFonts w:hint="default" w:ascii="Arial" w:hAnsi="Arial" w:eastAsia="sans-serif"/>
-          <w:b w:val="0"/>
-          <w:bCs w:val="0"/>
-          <w:i w:val="0"/>
-          <w:iCs w:val="0"/>
-          <w:caps w:val="0"/>
-          <w:color w:val="000000"/>
-          <w:spacing w:val="0"/>
-          <w:sz w:val="24"/>
-          <w:szCs w:val="24"/>
-          <w:shd w:val="clear" w:fill="FFFFFF"/>
-          <w:vertAlign w:val="baseline"/>
-          <w:lang w:val="en-US"/>
-        </w:rPr>
-      </w:pPr>
-      <w:r>
-        <w:rPr>
-          <w:rFonts w:hint="default" w:ascii="Arial" w:hAnsi="Arial" w:eastAsia="sans-serif"/>
-          <w:b w:val="0"/>
-          <w:bCs w:val="0"/>
-          <w:i w:val="0"/>
-          <w:iCs w:val="0"/>
-          <w:caps w:val="0"/>
-          <w:color w:val="000000"/>
-          <w:spacing w:val="0"/>
-          <w:sz w:val="24"/>
-          <w:szCs w:val="24"/>
-          <w:shd w:val="clear" w:fill="FFFFFF"/>
-          <w:vertAlign w:val="baseline"/>
-          <w:lang w:val="en-US"/>
-        </w:rPr>
-        <w:t>Habilidad: Hace invisible al jugador actual.</w:t>
-      </w:r>
-    </w:p>
-    <w:p>
-      <w:pPr>
-        <w:pStyle w:val="7"/>
-        <w:keepNext w:val="0"/>
-        <w:keepLines w:val="0"/>
-        <w:widowControl/>
-        <w:suppressLineNumbers w:val="0"/>
-        <w:pBdr>
-          <w:top w:val="none" w:color="auto" w:sz="0" w:space="0"/>
-          <w:left w:val="none" w:color="auto" w:sz="0" w:space="0"/>
-          <w:bottom w:val="none" w:color="auto" w:sz="0" w:space="0"/>
-          <w:right w:val="none" w:color="auto" w:sz="0" w:space="0"/>
-        </w:pBdr>
-        <w:spacing w:before="0" w:beforeAutospacing="0" w:after="128" w:afterAutospacing="0"/>
-        <w:ind w:right="0" w:firstLine="708" w:firstLineChars="0"/>
-        <w:jc w:val="left"/>
-        <w:textAlignment w:val="baseline"/>
-        <w:rPr>
-          <w:rFonts w:hint="default" w:ascii="Arial" w:hAnsi="Arial" w:eastAsia="sans-serif"/>
-          <w:b w:val="0"/>
-          <w:bCs w:val="0"/>
-          <w:i w:val="0"/>
-          <w:iCs w:val="0"/>
-          <w:caps w:val="0"/>
-          <w:color w:val="000000"/>
-          <w:spacing w:val="0"/>
-          <w:sz w:val="24"/>
-          <w:szCs w:val="24"/>
-          <w:shd w:val="clear" w:fill="FFFFFF"/>
-          <w:vertAlign w:val="baseline"/>
-          <w:lang w:val="en-US"/>
-        </w:rPr>
-      </w:pPr>
-      <w:r>
-        <w:rPr>
-          <w:rFonts w:hint="default" w:ascii="Arial" w:hAnsi="Arial" w:eastAsia="sans-serif"/>
-          <w:b w:val="0"/>
-          <w:bCs w:val="0"/>
-          <w:i w:val="0"/>
-          <w:iCs w:val="0"/>
-          <w:caps w:val="0"/>
-          <w:color w:val="000000"/>
-          <w:spacing w:val="0"/>
-          <w:sz w:val="24"/>
-          <w:szCs w:val="24"/>
-          <w:shd w:val="clear" w:fill="FFFFFF"/>
-          <w:vertAlign w:val="baseline"/>
-          <w:lang w:val="en-US"/>
-        </w:rPr>
-        <w:t>Stats base: Velocidad 5, Cooldown 5.</w:t>
-      </w:r>
-    </w:p>
-    <w:p>
-      <w:pPr>
-        <w:pStyle w:val="7"/>
-        <w:keepNext w:val="0"/>
-        <w:keepLines w:val="0"/>
-        <w:widowControl/>
-        <w:suppressLineNumbers w:val="0"/>
-        <w:pBdr>
-          <w:top w:val="none" w:color="auto" w:sz="0" w:space="0"/>
-          <w:left w:val="none" w:color="auto" w:sz="0" w:space="0"/>
-          <w:bottom w:val="none" w:color="auto" w:sz="0" w:space="0"/>
-          <w:right w:val="none" w:color="auto" w:sz="0" w:space="0"/>
-        </w:pBdr>
-        <w:spacing w:before="0" w:beforeAutospacing="0" w:after="128" w:afterAutospacing="0"/>
-        <w:ind w:right="0"/>
-        <w:jc w:val="left"/>
-        <w:textAlignment w:val="baseline"/>
-        <w:rPr>
-          <w:rFonts w:hint="default" w:ascii="Arial" w:hAnsi="Arial" w:eastAsia="sans-serif"/>
-          <w:b w:val="0"/>
-          <w:bCs w:val="0"/>
-          <w:i w:val="0"/>
-          <w:iCs w:val="0"/>
-          <w:caps w:val="0"/>
-          <w:color w:val="000000"/>
-          <w:spacing w:val="0"/>
-          <w:sz w:val="24"/>
-          <w:szCs w:val="24"/>
-          <w:shd w:val="clear" w:fill="FFFFFF"/>
-          <w:vertAlign w:val="baseline"/>
-          <w:lang w:val="en-US"/>
-        </w:rPr>
-      </w:pPr>
-    </w:p>
-    <w:p>
-      <w:pPr>
-        <w:pStyle w:val="7"/>
-        <w:keepNext w:val="0"/>
-        <w:keepLines w:val="0"/>
-        <w:widowControl/>
-        <w:suppressLineNumbers w:val="0"/>
-        <w:pBdr>
-          <w:top w:val="none" w:color="auto" w:sz="0" w:space="0"/>
-          <w:left w:val="none" w:color="auto" w:sz="0" w:space="0"/>
-          <w:bottom w:val="none" w:color="auto" w:sz="0" w:space="0"/>
-          <w:right w:val="none" w:color="auto" w:sz="0" w:space="0"/>
-        </w:pBdr>
-        <w:spacing w:before="0" w:beforeAutospacing="0" w:after="128" w:afterAutospacing="0"/>
-        <w:ind w:right="0"/>
-        <w:jc w:val="left"/>
-        <w:textAlignment w:val="baseline"/>
-        <w:rPr>
-          <w:rFonts w:hint="default" w:ascii="Arial" w:hAnsi="Arial" w:eastAsia="sans-serif"/>
-          <w:b w:val="0"/>
-          <w:bCs w:val="0"/>
-          <w:i w:val="0"/>
-          <w:iCs w:val="0"/>
-          <w:caps w:val="0"/>
-          <w:color w:val="000000"/>
-          <w:spacing w:val="0"/>
-          <w:sz w:val="24"/>
-          <w:szCs w:val="24"/>
-          <w:shd w:val="clear" w:fill="FFFFFF"/>
-          <w:vertAlign w:val="baseline"/>
-          <w:lang w:val="en-US"/>
-        </w:rPr>
-      </w:pPr>
-      <w:r>
-        <w:rPr>
-          <w:rFonts w:hint="default" w:ascii="Arial" w:hAnsi="Arial" w:eastAsia="sans-serif"/>
-          <w:b w:val="0"/>
-          <w:bCs w:val="0"/>
-          <w:i w:val="0"/>
-          <w:iCs w:val="0"/>
-          <w:caps w:val="0"/>
-          <w:color w:val="000000"/>
-          <w:spacing w:val="0"/>
-          <w:sz w:val="24"/>
-          <w:szCs w:val="24"/>
-          <w:shd w:val="clear" w:fill="FFFFFF"/>
-          <w:vertAlign w:val="baseline"/>
-          <w:lang w:val="en-US"/>
-        </w:rPr>
-        <w:t>-ShieldChip:</w:t>
-      </w:r>
-    </w:p>
-    <w:p>
-      <w:pPr>
-        <w:pStyle w:val="7"/>
-        <w:keepNext w:val="0"/>
-        <w:keepLines w:val="0"/>
-        <w:widowControl/>
-        <w:suppressLineNumbers w:val="0"/>
-        <w:pBdr>
-          <w:top w:val="none" w:color="auto" w:sz="0" w:space="0"/>
-          <w:left w:val="none" w:color="auto" w:sz="0" w:space="0"/>
-          <w:bottom w:val="none" w:color="auto" w:sz="0" w:space="0"/>
-          <w:right w:val="none" w:color="auto" w:sz="0" w:space="0"/>
-        </w:pBdr>
-        <w:spacing w:before="0" w:beforeAutospacing="0" w:after="128" w:afterAutospacing="0"/>
-        <w:ind w:right="0" w:firstLine="708" w:firstLineChars="0"/>
-        <w:jc w:val="left"/>
-        <w:textAlignment w:val="baseline"/>
-        <w:rPr>
-          <w:rFonts w:hint="default" w:ascii="Arial" w:hAnsi="Arial" w:eastAsia="sans-serif"/>
-          <w:b w:val="0"/>
-          <w:bCs w:val="0"/>
-          <w:i w:val="0"/>
-          <w:iCs w:val="0"/>
-          <w:caps w:val="0"/>
-          <w:color w:val="000000"/>
-          <w:spacing w:val="0"/>
-          <w:sz w:val="24"/>
-          <w:szCs w:val="24"/>
-          <w:shd w:val="clear" w:fill="FFFFFF"/>
-          <w:vertAlign w:val="baseline"/>
-          <w:lang w:val="en-US"/>
-        </w:rPr>
-      </w:pPr>
-      <w:r>
-        <w:rPr>
-          <w:rFonts w:hint="default" w:ascii="Arial" w:hAnsi="Arial" w:eastAsia="sans-serif"/>
-          <w:b w:val="0"/>
-          <w:bCs w:val="0"/>
-          <w:i w:val="0"/>
-          <w:iCs w:val="0"/>
-          <w:caps w:val="0"/>
-          <w:color w:val="000000"/>
-          <w:spacing w:val="0"/>
-          <w:sz w:val="24"/>
-          <w:szCs w:val="24"/>
-          <w:shd w:val="clear" w:fill="FFFFFF"/>
-          <w:vertAlign w:val="baseline"/>
-          <w:lang w:val="en-US"/>
-        </w:rPr>
-        <w:t>Habilidad: A</w:t>
-      </w:r>
-      <w:r>
-        <w:rPr>
-          <w:rFonts w:hint="default" w:ascii="Arial" w:hAnsi="Arial" w:eastAsia="sans-serif"/>
-          <w:b w:val="0"/>
-          <w:bCs w:val="0"/>
-          <w:i w:val="0"/>
-          <w:iCs w:val="0"/>
-          <w:caps w:val="0"/>
-          <w:color w:val="000000"/>
-          <w:spacing w:val="0"/>
-          <w:sz w:val="24"/>
-          <w:szCs w:val="24"/>
-          <w:shd w:val="clear" w:fill="FFFFFF"/>
-          <w:vertAlign w:val="baseline"/>
           <w:lang w:val="es-ES"/>
         </w:rPr>
-        <w:t>ú</w:t>
-      </w:r>
-      <w:r>
-        <w:rPr>
-          <w:rFonts w:hint="default" w:ascii="Arial" w:hAnsi="Arial" w:eastAsia="sans-serif"/>
-          <w:b w:val="0"/>
-          <w:bCs w:val="0"/>
-          <w:i w:val="0"/>
-          <w:iCs w:val="0"/>
-          <w:caps w:val="0"/>
-          <w:color w:val="000000"/>
-          <w:spacing w:val="0"/>
-          <w:sz w:val="24"/>
-          <w:szCs w:val="24"/>
-          <w:shd w:val="clear" w:fill="FFFFFF"/>
-          <w:vertAlign w:val="baseline"/>
-          <w:lang w:val="en-US"/>
-        </w:rPr>
-        <w:t>n no definida.</w:t>
-      </w:r>
-    </w:p>
-    <w:p>
-      <w:pPr>
-        <w:pStyle w:val="7"/>
-        <w:keepNext w:val="0"/>
-        <w:keepLines w:val="0"/>
-        <w:widowControl/>
-        <w:suppressLineNumbers w:val="0"/>
-        <w:pBdr>
-          <w:top w:val="none" w:color="auto" w:sz="0" w:space="0"/>
-          <w:left w:val="none" w:color="auto" w:sz="0" w:space="0"/>
-          <w:bottom w:val="none" w:color="auto" w:sz="0" w:space="0"/>
-          <w:right w:val="none" w:color="auto" w:sz="0" w:space="0"/>
-        </w:pBdr>
-        <w:spacing w:before="0" w:beforeAutospacing="0" w:after="128" w:afterAutospacing="0"/>
-        <w:ind w:right="0" w:firstLine="708" w:firstLineChars="0"/>
-        <w:jc w:val="left"/>
-        <w:textAlignment w:val="baseline"/>
-        <w:rPr>
-          <w:rFonts w:hint="default" w:ascii="Arial" w:hAnsi="Arial" w:eastAsia="sans-serif"/>
-          <w:b w:val="0"/>
-          <w:bCs w:val="0"/>
-          <w:i w:val="0"/>
-          <w:iCs w:val="0"/>
-          <w:caps w:val="0"/>
-          <w:color w:val="000000"/>
-          <w:spacing w:val="0"/>
-          <w:sz w:val="24"/>
-          <w:szCs w:val="24"/>
-          <w:shd w:val="clear" w:fill="FFFFFF"/>
-          <w:vertAlign w:val="baseline"/>
-          <w:lang w:val="en-US"/>
-        </w:rPr>
-      </w:pPr>
-      <w:r>
-        <w:rPr>
-          <w:rFonts w:hint="default" w:ascii="Arial" w:hAnsi="Arial" w:eastAsia="sans-serif"/>
-          <w:b w:val="0"/>
-          <w:bCs w:val="0"/>
-          <w:i w:val="0"/>
-          <w:iCs w:val="0"/>
-          <w:caps w:val="0"/>
-          <w:color w:val="000000"/>
-          <w:spacing w:val="0"/>
-          <w:sz w:val="24"/>
-          <w:szCs w:val="24"/>
-          <w:shd w:val="clear" w:fill="FFFFFF"/>
-          <w:vertAlign w:val="baseline"/>
-          <w:lang w:val="en-US"/>
-        </w:rPr>
-        <w:t>Stats base: Velocidad 2, Cooldown 5.</w:t>
-      </w:r>
-    </w:p>
-    <w:p>
-      <w:pPr>
-        <w:pStyle w:val="7"/>
-        <w:keepNext w:val="0"/>
-        <w:keepLines w:val="0"/>
-        <w:widowControl/>
-        <w:suppressLineNumbers w:val="0"/>
-        <w:pBdr>
-          <w:top w:val="none" w:color="auto" w:sz="0" w:space="0"/>
-          <w:left w:val="none" w:color="auto" w:sz="0" w:space="0"/>
-          <w:bottom w:val="none" w:color="auto" w:sz="0" w:space="0"/>
-          <w:right w:val="none" w:color="auto" w:sz="0" w:space="0"/>
-        </w:pBdr>
-        <w:spacing w:before="0" w:beforeAutospacing="0" w:after="128" w:afterAutospacing="0"/>
-        <w:ind w:right="0"/>
-        <w:jc w:val="left"/>
-        <w:textAlignment w:val="baseline"/>
-        <w:rPr>
-          <w:rFonts w:hint="default" w:ascii="Arial" w:hAnsi="Arial" w:eastAsia="sans-serif"/>
-          <w:b w:val="0"/>
-          <w:bCs w:val="0"/>
-          <w:i w:val="0"/>
-          <w:iCs w:val="0"/>
-          <w:caps w:val="0"/>
-          <w:color w:val="000000"/>
-          <w:spacing w:val="0"/>
-          <w:sz w:val="24"/>
-          <w:szCs w:val="24"/>
-          <w:shd w:val="clear" w:fill="FFFFFF"/>
-          <w:vertAlign w:val="baseline"/>
-          <w:lang w:val="en-US"/>
-        </w:rPr>
-      </w:pPr>
-    </w:p>
-    <w:p>
-      <w:pPr>
-        <w:pStyle w:val="7"/>
-        <w:keepNext w:val="0"/>
-        <w:keepLines w:val="0"/>
-        <w:widowControl/>
-        <w:suppressLineNumbers w:val="0"/>
-        <w:pBdr>
-          <w:top w:val="none" w:color="auto" w:sz="0" w:space="0"/>
-          <w:left w:val="none" w:color="auto" w:sz="0" w:space="0"/>
-          <w:bottom w:val="none" w:color="auto" w:sz="0" w:space="0"/>
-          <w:right w:val="none" w:color="auto" w:sz="0" w:space="0"/>
-        </w:pBdr>
-        <w:spacing w:before="0" w:beforeAutospacing="0" w:after="128" w:afterAutospacing="0"/>
-        <w:ind w:right="0"/>
-        <w:jc w:val="left"/>
-        <w:textAlignment w:val="baseline"/>
-        <w:rPr>
-          <w:rFonts w:hint="default" w:ascii="Arial" w:hAnsi="Arial" w:eastAsia="sans-serif"/>
-          <w:b w:val="0"/>
-          <w:bCs w:val="0"/>
-          <w:i w:val="0"/>
-          <w:iCs w:val="0"/>
-          <w:caps w:val="0"/>
-          <w:color w:val="000000"/>
-          <w:spacing w:val="0"/>
-          <w:sz w:val="24"/>
-          <w:szCs w:val="24"/>
-          <w:shd w:val="clear" w:fill="FFFFFF"/>
-          <w:vertAlign w:val="baseline"/>
-          <w:lang w:val="en-US"/>
-        </w:rPr>
-      </w:pPr>
-      <w:r>
-        <w:rPr>
-          <w:rFonts w:hint="default" w:ascii="Arial" w:hAnsi="Arial" w:eastAsia="sans-serif"/>
-          <w:b w:val="0"/>
-          <w:bCs w:val="0"/>
-          <w:i w:val="0"/>
-          <w:iCs w:val="0"/>
-          <w:caps w:val="0"/>
-          <w:color w:val="000000"/>
-          <w:spacing w:val="0"/>
-          <w:sz w:val="24"/>
-          <w:szCs w:val="24"/>
-          <w:shd w:val="clear" w:fill="FFFFFF"/>
-          <w:vertAlign w:val="baseline"/>
-          <w:lang w:val="en-US"/>
-        </w:rPr>
-        <w:t>-TeleportChip:</w:t>
-      </w:r>
-    </w:p>
-    <w:p>
-      <w:pPr>
-        <w:pStyle w:val="7"/>
-        <w:keepNext w:val="0"/>
-        <w:keepLines w:val="0"/>
-        <w:widowControl/>
-        <w:suppressLineNumbers w:val="0"/>
-        <w:pBdr>
-          <w:top w:val="none" w:color="auto" w:sz="0" w:space="0"/>
-          <w:left w:val="none" w:color="auto" w:sz="0" w:space="0"/>
-          <w:bottom w:val="none" w:color="auto" w:sz="0" w:space="0"/>
-          <w:right w:val="none" w:color="auto" w:sz="0" w:space="0"/>
-        </w:pBdr>
-        <w:spacing w:before="0" w:beforeAutospacing="0" w:after="128" w:afterAutospacing="0"/>
-        <w:ind w:right="0" w:firstLine="708" w:firstLineChars="0"/>
-        <w:jc w:val="left"/>
-        <w:textAlignment w:val="baseline"/>
-        <w:rPr>
-          <w:rFonts w:hint="default" w:ascii="Arial" w:hAnsi="Arial" w:eastAsia="sans-serif"/>
-          <w:b w:val="0"/>
-          <w:bCs w:val="0"/>
-          <w:i w:val="0"/>
-          <w:iCs w:val="0"/>
-          <w:caps w:val="0"/>
-          <w:color w:val="000000"/>
-          <w:spacing w:val="0"/>
-          <w:sz w:val="24"/>
-          <w:szCs w:val="24"/>
-          <w:shd w:val="clear" w:fill="FFFFFF"/>
-          <w:vertAlign w:val="baseline"/>
-          <w:lang w:val="en-US"/>
-        </w:rPr>
-      </w:pPr>
-      <w:r>
-        <w:rPr>
-          <w:rFonts w:hint="default" w:ascii="Arial" w:hAnsi="Arial" w:eastAsia="sans-serif"/>
-          <w:b w:val="0"/>
-          <w:bCs w:val="0"/>
-          <w:i w:val="0"/>
-          <w:iCs w:val="0"/>
-          <w:caps w:val="0"/>
-          <w:color w:val="000000"/>
-          <w:spacing w:val="0"/>
-          <w:sz w:val="24"/>
-          <w:szCs w:val="24"/>
-          <w:shd w:val="clear" w:fill="FFFFFF"/>
-          <w:vertAlign w:val="baseline"/>
-          <w:lang w:val="en-US"/>
-        </w:rPr>
-        <w:t>Habilidad: Teletransporta la ficha a una casilla aleatoria.</w:t>
-      </w:r>
-    </w:p>
-    <w:p>
-      <w:pPr>
-        <w:pStyle w:val="7"/>
-        <w:keepNext w:val="0"/>
-        <w:keepLines w:val="0"/>
-        <w:widowControl/>
-        <w:suppressLineNumbers w:val="0"/>
-        <w:pBdr>
-          <w:top w:val="none" w:color="auto" w:sz="0" w:space="0"/>
-          <w:left w:val="none" w:color="auto" w:sz="0" w:space="0"/>
-          <w:bottom w:val="none" w:color="auto" w:sz="0" w:space="0"/>
-          <w:right w:val="none" w:color="auto" w:sz="0" w:space="0"/>
-        </w:pBdr>
-        <w:spacing w:before="0" w:beforeAutospacing="0" w:after="128" w:afterAutospacing="0"/>
-        <w:ind w:right="0" w:firstLine="708" w:firstLineChars="0"/>
-        <w:jc w:val="left"/>
-        <w:textAlignment w:val="baseline"/>
-        <w:rPr>
-          <w:rFonts w:hint="default" w:ascii="Arial" w:hAnsi="Arial" w:eastAsia="sans-serif"/>
-          <w:b w:val="0"/>
-          <w:bCs w:val="0"/>
-          <w:i w:val="0"/>
-          <w:iCs w:val="0"/>
-          <w:caps w:val="0"/>
-          <w:color w:val="000000"/>
-          <w:spacing w:val="0"/>
-          <w:sz w:val="24"/>
-          <w:szCs w:val="24"/>
-          <w:shd w:val="clear" w:fill="FFFFFF"/>
-          <w:vertAlign w:val="baseline"/>
-          <w:lang w:val="en-US"/>
-        </w:rPr>
-      </w:pPr>
-      <w:r>
-        <w:rPr>
-          <w:rFonts w:hint="default" w:ascii="Arial" w:hAnsi="Arial" w:eastAsia="sans-serif"/>
-          <w:b w:val="0"/>
-          <w:bCs w:val="0"/>
-          <w:i w:val="0"/>
-          <w:iCs w:val="0"/>
-          <w:caps w:val="0"/>
-          <w:color w:val="000000"/>
-          <w:spacing w:val="0"/>
-          <w:sz w:val="24"/>
-          <w:szCs w:val="24"/>
-          <w:shd w:val="clear" w:fill="FFFFFF"/>
-          <w:vertAlign w:val="baseline"/>
-          <w:lang w:val="en-US"/>
-        </w:rPr>
-        <w:t>Stats base: Velocidad 4, Cooldown 5.</w:t>
-      </w:r>
-    </w:p>
-    <w:p>
-      <w:pPr>
-        <w:pStyle w:val="7"/>
-        <w:keepNext w:val="0"/>
-        <w:keepLines w:val="0"/>
-        <w:widowControl/>
-        <w:suppressLineNumbers w:val="0"/>
-        <w:pBdr>
-          <w:top w:val="none" w:color="auto" w:sz="0" w:space="0"/>
-          <w:left w:val="none" w:color="auto" w:sz="0" w:space="0"/>
-          <w:bottom w:val="none" w:color="auto" w:sz="0" w:space="0"/>
-          <w:right w:val="none" w:color="auto" w:sz="0" w:space="0"/>
-        </w:pBdr>
-        <w:spacing w:before="0" w:beforeAutospacing="0" w:after="128" w:afterAutospacing="0"/>
-        <w:ind w:right="0"/>
-        <w:jc w:val="left"/>
-        <w:textAlignment w:val="baseline"/>
-        <w:rPr>
-          <w:rFonts w:hint="default" w:ascii="Arial" w:hAnsi="Arial" w:eastAsia="sans-serif"/>
-          <w:b w:val="0"/>
-          <w:bCs w:val="0"/>
-          <w:i w:val="0"/>
-          <w:iCs w:val="0"/>
-          <w:caps w:val="0"/>
-          <w:color w:val="000000"/>
-          <w:spacing w:val="0"/>
-          <w:sz w:val="24"/>
-          <w:szCs w:val="24"/>
-          <w:shd w:val="clear" w:fill="FFFFFF"/>
-          <w:vertAlign w:val="baseline"/>
-          <w:lang w:val="en-US"/>
-        </w:rPr>
-      </w:pPr>
-    </w:p>
-    <w:p>
-      <w:pPr>
-        <w:pStyle w:val="7"/>
-        <w:keepNext w:val="0"/>
-        <w:keepLines w:val="0"/>
-        <w:widowControl/>
-        <w:suppressLineNumbers w:val="0"/>
-        <w:pBdr>
-          <w:top w:val="none" w:color="auto" w:sz="0" w:space="0"/>
-          <w:left w:val="none" w:color="auto" w:sz="0" w:space="0"/>
-          <w:bottom w:val="none" w:color="auto" w:sz="0" w:space="0"/>
-          <w:right w:val="none" w:color="auto" w:sz="0" w:space="0"/>
-        </w:pBdr>
-        <w:spacing w:before="0" w:beforeAutospacing="0" w:after="128" w:afterAutospacing="0"/>
-        <w:ind w:right="0"/>
-        <w:jc w:val="left"/>
-        <w:textAlignment w:val="baseline"/>
-        <w:rPr>
-          <w:rFonts w:hint="default" w:ascii="Arial" w:hAnsi="Arial" w:eastAsia="sans-serif"/>
-          <w:b w:val="0"/>
-          <w:bCs w:val="0"/>
-          <w:i w:val="0"/>
-          <w:iCs w:val="0"/>
-          <w:caps w:val="0"/>
-          <w:color w:val="000000"/>
-          <w:spacing w:val="0"/>
-          <w:sz w:val="24"/>
-          <w:szCs w:val="24"/>
-          <w:shd w:val="clear" w:fill="FFFFFF"/>
-          <w:vertAlign w:val="baseline"/>
-          <w:lang w:val="en-US"/>
-        </w:rPr>
-      </w:pPr>
-      <w:r>
-        <w:rPr>
-          <w:rFonts w:hint="default" w:ascii="Arial" w:hAnsi="Arial" w:eastAsia="sans-serif"/>
-          <w:b w:val="0"/>
-          <w:bCs w:val="0"/>
-          <w:i w:val="0"/>
-          <w:iCs w:val="0"/>
-          <w:caps w:val="0"/>
-          <w:color w:val="000000"/>
-          <w:spacing w:val="0"/>
-          <w:sz w:val="24"/>
-          <w:szCs w:val="24"/>
-          <w:shd w:val="clear" w:fill="FFFFFF"/>
-          <w:vertAlign w:val="baseline"/>
-          <w:lang w:val="en-US"/>
-        </w:rPr>
-        <w:t>-TrapChip:</w:t>
-      </w:r>
-    </w:p>
-    <w:p>
-      <w:pPr>
-        <w:pStyle w:val="7"/>
-        <w:keepNext w:val="0"/>
-        <w:keepLines w:val="0"/>
-        <w:widowControl/>
-        <w:suppressLineNumbers w:val="0"/>
-        <w:pBdr>
-          <w:top w:val="none" w:color="auto" w:sz="0" w:space="0"/>
-          <w:left w:val="none" w:color="auto" w:sz="0" w:space="0"/>
-          <w:bottom w:val="none" w:color="auto" w:sz="0" w:space="0"/>
-          <w:right w:val="none" w:color="auto" w:sz="0" w:space="0"/>
-        </w:pBdr>
-        <w:spacing w:before="0" w:beforeAutospacing="0" w:after="128" w:afterAutospacing="0"/>
-        <w:ind w:right="0" w:firstLine="708" w:firstLineChars="0"/>
-        <w:jc w:val="left"/>
-        <w:textAlignment w:val="baseline"/>
-        <w:rPr>
-          <w:rFonts w:hint="default" w:ascii="Arial" w:hAnsi="Arial" w:eastAsia="sans-serif"/>
-          <w:b w:val="0"/>
-          <w:bCs w:val="0"/>
-          <w:i w:val="0"/>
-          <w:iCs w:val="0"/>
-          <w:caps w:val="0"/>
-          <w:color w:val="000000"/>
-          <w:spacing w:val="0"/>
-          <w:sz w:val="24"/>
-          <w:szCs w:val="24"/>
-          <w:shd w:val="clear" w:fill="FFFFFF"/>
-          <w:vertAlign w:val="baseline"/>
-          <w:lang w:val="en-US"/>
-        </w:rPr>
-      </w:pPr>
-      <w:r>
-        <w:rPr>
-          <w:rFonts w:hint="default" w:ascii="Arial" w:hAnsi="Arial" w:eastAsia="sans-serif"/>
-          <w:b w:val="0"/>
-          <w:bCs w:val="0"/>
-          <w:i w:val="0"/>
-          <w:iCs w:val="0"/>
-          <w:caps w:val="0"/>
-          <w:color w:val="000000"/>
-          <w:spacing w:val="0"/>
-          <w:sz w:val="24"/>
-          <w:szCs w:val="24"/>
-          <w:shd w:val="clear" w:fill="FFFFFF"/>
-          <w:vertAlign w:val="baseline"/>
-          <w:lang w:val="en-US"/>
-        </w:rPr>
-        <w:t>Habilidad: A</w:t>
-      </w:r>
+      </w:pPr>
       <w:r>
         <w:rPr>
           <w:rFonts w:hint="default" w:ascii="Arial" w:hAnsi="Arial" w:eastAsia="sans-serif"/>
@@ -8396,77 +9084,7 @@
           <w:vertAlign w:val="baseline"/>
           <w:lang w:val="es-ES"/>
         </w:rPr>
-        <w:t>ú</w:t>
-      </w:r>
-      <w:r>
-        <w:rPr>
-          <w:rFonts w:hint="default" w:ascii="Arial" w:hAnsi="Arial" w:eastAsia="sans-serif"/>
-          <w:b w:val="0"/>
-          <w:bCs w:val="0"/>
-          <w:i w:val="0"/>
-          <w:iCs w:val="0"/>
-          <w:caps w:val="0"/>
-          <w:color w:val="000000"/>
-          <w:spacing w:val="0"/>
-          <w:sz w:val="24"/>
-          <w:szCs w:val="24"/>
-          <w:shd w:val="clear" w:fill="FFFFFF"/>
-          <w:vertAlign w:val="baseline"/>
-          <w:lang w:val="en-US"/>
-        </w:rPr>
-        <w:t>n no definida.</w:t>
-      </w:r>
-    </w:p>
-    <w:p>
-      <w:pPr>
-        <w:pStyle w:val="7"/>
-        <w:keepNext w:val="0"/>
-        <w:keepLines w:val="0"/>
-        <w:widowControl/>
-        <w:suppressLineNumbers w:val="0"/>
-        <w:pBdr>
-          <w:top w:val="none" w:color="auto" w:sz="0" w:space="0"/>
-          <w:left w:val="none" w:color="auto" w:sz="0" w:space="0"/>
-          <w:bottom w:val="none" w:color="auto" w:sz="0" w:space="0"/>
-          <w:right w:val="none" w:color="auto" w:sz="0" w:space="0"/>
-        </w:pBdr>
-        <w:spacing w:before="0" w:beforeAutospacing="0" w:after="128" w:afterAutospacing="0"/>
-        <w:ind w:right="0" w:firstLine="708" w:firstLineChars="0"/>
-        <w:jc w:val="left"/>
-        <w:textAlignment w:val="baseline"/>
-        <w:rPr>
-          <w:rFonts w:hint="default" w:ascii="Arial" w:hAnsi="Arial" w:eastAsia="sans-serif"/>
-          <w:b w:val="0"/>
-          <w:bCs w:val="0"/>
-          <w:i w:val="0"/>
-          <w:iCs w:val="0"/>
-          <w:caps w:val="0"/>
-          <w:color w:val="000000"/>
-          <w:spacing w:val="0"/>
-          <w:sz w:val="24"/>
-          <w:szCs w:val="24"/>
-          <w:shd w:val="clear" w:fill="FFFFFF"/>
-          <w:vertAlign w:val="baseline"/>
-          <w:lang w:val="en-US"/>
-        </w:rPr>
-      </w:pPr>
-      <w:r>
-        <w:rPr>
-          <w:rFonts w:hint="default" w:ascii="Arial" w:hAnsi="Arial" w:eastAsia="sans-serif"/>
-          <w:b w:val="0"/>
-          <w:bCs w:val="0"/>
-          <w:i w:val="0"/>
-          <w:iCs w:val="0"/>
-          <w:caps w:val="0"/>
-          <w:color w:val="000000"/>
-          <w:spacing w:val="0"/>
-          <w:sz w:val="24"/>
-          <w:szCs w:val="24"/>
-          <w:shd w:val="clear" w:fill="FFFFFF"/>
-          <w:vertAlign w:val="baseline"/>
-          <w:lang w:val="en-US"/>
-        </w:rPr>
-        <w:t>Stats base: Velocidad 4, Cooldown 6.</w:t>
+        <w:t>Al confirmar todas las fichas, estas aparecerán en la entrada del laberinto. El primer jugador escogerá la ficha que desee y luego introducirá las coordenadas a las que desea moverla y lo mismo para el resto de jugadores. Si una ficha cae en una casilla rosada, activará una trampa con su correspondiente efecto. Si un jugador llega a la casilla verde, este ganará la partida</w:t>
       </w:r>
     </w:p>
     <w:sectPr>

</xml_diff>